<commit_message>
car game recipe ready
</commit_message>
<xml_diff>
--- a/RobloxCarGameModule/CarGameRecipe.docx
+++ b/RobloxCarGameModule/CarGameRecipe.docx
@@ -66,7 +66,7 @@
           <w:r>
             <w:fldChar w:fldCharType="separate"/>
           </w:r>
-          <w:hyperlink w:anchor="_Toc181028073" w:history="1">
+          <w:hyperlink w:anchor="_Toc181711500" w:history="1">
             <w:r>
               <w:rPr>
                 <w:rStyle w:val="Hyperlink"/>
@@ -93,7 +93,7 @@
                 <w:noProof/>
                 <w:webHidden/>
               </w:rPr>
-              <w:instrText xml:space="preserve"> PAGEREF _Toc181028073 \h </w:instrText>
+              <w:instrText xml:space="preserve"> PAGEREF _Toc181711500 \h </w:instrText>
             </w:r>
             <w:r>
               <w:rPr>
@@ -134,13 +134,13 @@
               <w:szCs w:val="24"/>
             </w:rPr>
           </w:pPr>
-          <w:hyperlink w:anchor="_Toc181028074" w:history="1">
+          <w:hyperlink w:anchor="_Toc181711501" w:history="1">
             <w:r>
               <w:rPr>
                 <w:rStyle w:val="Hyperlink"/>
                 <w:noProof/>
               </w:rPr>
-              <w:t>Play</w:t>
+              <w:t>Make the track</w:t>
             </w:r>
             <w:r>
               <w:rPr>
@@ -161,7 +161,7 @@
                 <w:noProof/>
                 <w:webHidden/>
               </w:rPr>
-              <w:instrText xml:space="preserve"> PAGEREF _Toc181028074 \h </w:instrText>
+              <w:instrText xml:space="preserve"> PAGEREF _Toc181711501 \h </w:instrText>
             </w:r>
             <w:r>
               <w:rPr>
@@ -181,7 +181,211 @@
                 <w:noProof/>
                 <w:webHidden/>
               </w:rPr>
-              <w:t>7</w:t>
+              <w:t>1</w:t>
+            </w:r>
+            <w:r>
+              <w:rPr>
+                <w:noProof/>
+                <w:webHidden/>
+              </w:rPr>
+              <w:fldChar w:fldCharType="end"/>
+            </w:r>
+          </w:hyperlink>
+        </w:p>
+        <w:p>
+          <w:pPr>
+            <w:pStyle w:val="TOC1"/>
+            <w:rPr>
+              <w:rFonts w:eastAsiaTheme="minorEastAsia"/>
+              <w:noProof/>
+              <w:sz w:val="24"/>
+              <w:szCs w:val="24"/>
+            </w:rPr>
+          </w:pPr>
+          <w:hyperlink w:anchor="_Toc181711502" w:history="1">
+            <w:r>
+              <w:rPr>
+                <w:rStyle w:val="Hyperlink"/>
+                <w:noProof/>
+              </w:rPr>
+              <w:t>Make the lights and ‘start race’ conditions</w:t>
+            </w:r>
+            <w:r>
+              <w:rPr>
+                <w:noProof/>
+                <w:webHidden/>
+              </w:rPr>
+              <w:tab/>
+            </w:r>
+            <w:r>
+              <w:rPr>
+                <w:noProof/>
+                <w:webHidden/>
+              </w:rPr>
+              <w:fldChar w:fldCharType="begin"/>
+            </w:r>
+            <w:r>
+              <w:rPr>
+                <w:noProof/>
+                <w:webHidden/>
+              </w:rPr>
+              <w:instrText xml:space="preserve"> PAGEREF _Toc181711502 \h </w:instrText>
+            </w:r>
+            <w:r>
+              <w:rPr>
+                <w:noProof/>
+                <w:webHidden/>
+              </w:rPr>
+            </w:r>
+            <w:r>
+              <w:rPr>
+                <w:noProof/>
+                <w:webHidden/>
+              </w:rPr>
+              <w:fldChar w:fldCharType="separate"/>
+            </w:r>
+            <w:r>
+              <w:rPr>
+                <w:noProof/>
+                <w:webHidden/>
+              </w:rPr>
+              <w:t>5</w:t>
+            </w:r>
+            <w:r>
+              <w:rPr>
+                <w:noProof/>
+                <w:webHidden/>
+              </w:rPr>
+              <w:fldChar w:fldCharType="end"/>
+            </w:r>
+          </w:hyperlink>
+        </w:p>
+        <w:p>
+          <w:pPr>
+            <w:pStyle w:val="TOC1"/>
+            <w:rPr>
+              <w:rFonts w:eastAsiaTheme="minorEastAsia"/>
+              <w:noProof/>
+              <w:sz w:val="24"/>
+              <w:szCs w:val="24"/>
+            </w:rPr>
+          </w:pPr>
+          <w:hyperlink w:anchor="_Toc181711503" w:history="1">
+            <w:r>
+              <w:rPr>
+                <w:rStyle w:val="Hyperlink"/>
+                <w:noProof/>
+              </w:rPr>
+              <w:t>Make the checkpoints</w:t>
+            </w:r>
+            <w:r>
+              <w:rPr>
+                <w:noProof/>
+                <w:webHidden/>
+              </w:rPr>
+              <w:tab/>
+            </w:r>
+            <w:r>
+              <w:rPr>
+                <w:noProof/>
+                <w:webHidden/>
+              </w:rPr>
+              <w:fldChar w:fldCharType="begin"/>
+            </w:r>
+            <w:r>
+              <w:rPr>
+                <w:noProof/>
+                <w:webHidden/>
+              </w:rPr>
+              <w:instrText xml:space="preserve"> PAGEREF _Toc181711503 \h </w:instrText>
+            </w:r>
+            <w:r>
+              <w:rPr>
+                <w:noProof/>
+                <w:webHidden/>
+              </w:rPr>
+            </w:r>
+            <w:r>
+              <w:rPr>
+                <w:noProof/>
+                <w:webHidden/>
+              </w:rPr>
+              <w:fldChar w:fldCharType="separate"/>
+            </w:r>
+            <w:r>
+              <w:rPr>
+                <w:noProof/>
+                <w:webHidden/>
+              </w:rPr>
+              <w:t>8</w:t>
+            </w:r>
+            <w:r>
+              <w:rPr>
+                <w:noProof/>
+                <w:webHidden/>
+              </w:rPr>
+              <w:fldChar w:fldCharType="end"/>
+            </w:r>
+          </w:hyperlink>
+        </w:p>
+        <w:p>
+          <w:pPr>
+            <w:pStyle w:val="TOC1"/>
+            <w:rPr>
+              <w:rFonts w:eastAsiaTheme="minorEastAsia"/>
+              <w:noProof/>
+              <w:sz w:val="24"/>
+              <w:szCs w:val="24"/>
+            </w:rPr>
+          </w:pPr>
+          <w:hyperlink w:anchor="_Toc181711504" w:history="1">
+            <w:r>
+              <w:rPr>
+                <w:rStyle w:val="Hyperlink"/>
+                <w:noProof/>
+              </w:rPr>
+              <w:t>Win game</w:t>
+            </w:r>
+            <w:r>
+              <w:rPr>
+                <w:noProof/>
+                <w:webHidden/>
+              </w:rPr>
+              <w:tab/>
+            </w:r>
+            <w:r>
+              <w:rPr>
+                <w:noProof/>
+                <w:webHidden/>
+              </w:rPr>
+              <w:fldChar w:fldCharType="begin"/>
+            </w:r>
+            <w:r>
+              <w:rPr>
+                <w:noProof/>
+                <w:webHidden/>
+              </w:rPr>
+              <w:instrText xml:space="preserve"> PAGEREF _Toc181711504 \h </w:instrText>
+            </w:r>
+            <w:r>
+              <w:rPr>
+                <w:noProof/>
+                <w:webHidden/>
+              </w:rPr>
+            </w:r>
+            <w:r>
+              <w:rPr>
+                <w:noProof/>
+                <w:webHidden/>
+              </w:rPr>
+              <w:fldChar w:fldCharType="separate"/>
+            </w:r>
+            <w:r>
+              <w:rPr>
+                <w:noProof/>
+                <w:webHidden/>
+              </w:rPr>
+              <w:t>9</w:t>
             </w:r>
             <w:r>
               <w:rPr>
@@ -209,7 +413,7 @@
       <w:pPr>
         <w:pStyle w:val="Heading1"/>
       </w:pPr>
-      <w:bookmarkStart w:id="0" w:name="_Toc181028073"/>
+      <w:bookmarkStart w:id="0" w:name="_Toc181711500"/>
       <w:r>
         <w:t xml:space="preserve">Setup a simple </w:t>
       </w:r>
@@ -228,7 +432,18 @@
         <w:jc w:val="both"/>
       </w:pPr>
       <w:r>
-        <w:t xml:space="preserve">In </w:t>
+        <w:t xml:space="preserve">Use the </w:t>
+      </w:r>
+      <w:proofErr w:type="gramStart"/>
+      <w:r>
+        <w:t>SimpleCar2.docx</w:t>
+      </w:r>
+      <w:r>
+        <w:t>, and</w:t>
+      </w:r>
+      <w:proofErr w:type="gramEnd"/>
+      <w:r>
+        <w:t xml:space="preserve"> create a car of your liking.</w:t>
       </w:r>
     </w:p>
     <w:p>
@@ -241,7 +456,23 @@
         <w:jc w:val="both"/>
       </w:pPr>
       <w:r>
-        <w:t>parts of the wheel from Lamborghini model should be under the parts of the wheel of A-chassis. See FL in image below. Once dragged dropped, FL from Lamborghini can be deleted. Do the same for FR, RL and RR.</w:t>
+        <w:t xml:space="preserve">Gamer must be able to jump into Car, left </w:t>
+      </w:r>
+      <w:proofErr w:type="spellStart"/>
+      <w:r>
+        <w:t>shift+E</w:t>
+      </w:r>
+      <w:proofErr w:type="spellEnd"/>
+      <w:r>
+        <w:t xml:space="preserve"> to go to first gear and use ‘</w:t>
+      </w:r>
+      <w:proofErr w:type="spellStart"/>
+      <w:r>
+        <w:t>wasd</w:t>
+      </w:r>
+      <w:proofErr w:type="spellEnd"/>
+      <w:r>
+        <w:t>’ to drive.</w:t>
       </w:r>
     </w:p>
     <w:p>
@@ -253,24 +484,22 @@
         </w:numPr>
         <w:jc w:val="both"/>
       </w:pPr>
-    </w:p>
-    <w:p>
-      <w:pPr>
-        <w:pStyle w:val="ListParagraph"/>
-        <w:numPr>
-          <w:ilvl w:val="0"/>
-          <w:numId w:val="1"/>
-        </w:numPr>
-        <w:jc w:val="both"/>
-      </w:pPr>
+      <w:proofErr w:type="spellStart"/>
+      <w:r>
+        <w:t>Shift+q</w:t>
+      </w:r>
+      <w:proofErr w:type="spellEnd"/>
+      <w:r>
+        <w:t xml:space="preserve"> for gear down and reverse.</w:t>
+      </w:r>
     </w:p>
     <w:p>
       <w:pPr>
         <w:pStyle w:val="Heading1"/>
       </w:pPr>
-      <w:bookmarkStart w:id="1" w:name="_Toc181028074"/>
-      <w:r>
-        <w:t>Play</w:t>
+      <w:bookmarkStart w:id="1" w:name="_Toc181711501"/>
+      <w:r>
+        <w:t>Make the track</w:t>
       </w:r>
       <w:bookmarkEnd w:id="1"/>
     </w:p>
@@ -284,7 +513,29 @@
         <w:jc w:val="both"/>
       </w:pPr>
       <w:r>
-        <w:t>Play and see.</w:t>
+        <w:t xml:space="preserve">Use this link - </w:t>
+      </w:r>
+      <w:hyperlink r:id="rId6" w:history="1">
+        <w:r>
+          <w:rPr>
+            <w:rStyle w:val="Hyperlink"/>
+          </w:rPr>
+          <w:t>https://create.roblox.com/store/asset/11345810767/roblox-race-track-kit</w:t>
+        </w:r>
+      </w:hyperlink>
+      <w:r>
+        <w:t xml:space="preserve"> - and </w:t>
+      </w:r>
+      <w:proofErr w:type="spellStart"/>
+      <w:r>
+        <w:t>GetModel</w:t>
+      </w:r>
+      <w:proofErr w:type="spellEnd"/>
+      <w:r>
+        <w:t>, this is Roblox race track kit.</w:t>
+      </w:r>
+      <w:r>
+        <w:t xml:space="preserve"> Drag drop it into 3d view. See image below.</w:t>
       </w:r>
     </w:p>
     <w:p>
@@ -297,10 +548,1416 @@
         <w:jc w:val="both"/>
       </w:pPr>
       <w:r>
-        <w:t xml:space="preserve">Gamer must be able to jump into </w:t>
-      </w:r>
-      <w:r>
-        <w:t>Car, left shift+E to go to first gear and use ‘wasd’ to drive.</w:t>
+        <w:lastRenderedPageBreak/>
+        <w:drawing>
+          <wp:inline distT="0" distB="0" distL="0" distR="0" wp14:anchorId="568607DB" wp14:editId="6D2905D5">
+            <wp:extent cx="5943600" cy="3437890"/>
+            <wp:effectExtent l="0" t="0" r="0" b="0"/>
+            <wp:docPr id="1905483018" name="Picture 1" descr="A screenshot of a computer&#10;&#10;Description automatically generated"/>
+            <wp:cNvGraphicFramePr>
+              <a:graphicFrameLocks xmlns:a="http://schemas.openxmlformats.org/drawingml/2006/main" noChangeAspect="1"/>
+            </wp:cNvGraphicFramePr>
+            <a:graphic xmlns:a="http://schemas.openxmlformats.org/drawingml/2006/main">
+              <a:graphicData uri="http://schemas.openxmlformats.org/drawingml/2006/picture">
+                <pic:pic xmlns:pic="http://schemas.openxmlformats.org/drawingml/2006/picture">
+                  <pic:nvPicPr>
+                    <pic:cNvPr id="1905483018" name="Picture 1" descr="A screenshot of a computer&#10;&#10;Description automatically generated"/>
+                    <pic:cNvPicPr/>
+                  </pic:nvPicPr>
+                  <pic:blipFill>
+                    <a:blip r:embed="rId7">
+                      <a:extLst>
+                        <a:ext uri="{28A0092B-C50C-407E-A947-70E740481C1C}">
+                          <a14:useLocalDpi xmlns:a14="http://schemas.microsoft.com/office/drawing/2010/main" val="0"/>
+                        </a:ext>
+                      </a:extLst>
+                    </a:blip>
+                    <a:stretch>
+                      <a:fillRect/>
+                    </a:stretch>
+                  </pic:blipFill>
+                  <pic:spPr>
+                    <a:xfrm>
+                      <a:off x="0" y="0"/>
+                      <a:ext cx="5943600" cy="3437890"/>
+                    </a:xfrm>
+                    <a:prstGeom prst="rect">
+                      <a:avLst/>
+                    </a:prstGeom>
+                  </pic:spPr>
+                </pic:pic>
+              </a:graphicData>
+            </a:graphic>
+          </wp:inline>
+        </w:drawing>
+      </w:r>
+    </w:p>
+    <w:p>
+      <w:pPr>
+        <w:pStyle w:val="ListParagraph"/>
+        <w:numPr>
+          <w:ilvl w:val="0"/>
+          <w:numId w:val="14"/>
+        </w:numPr>
+        <w:jc w:val="both"/>
+      </w:pPr>
+      <w:r>
+        <w:t>Rename the Models below and move it to folders as shown in images below</w:t>
+      </w:r>
+    </w:p>
+    <w:p>
+      <w:pPr>
+        <w:pStyle w:val="ListParagraph"/>
+        <w:numPr>
+          <w:ilvl w:val="0"/>
+          <w:numId w:val="14"/>
+        </w:numPr>
+        <w:jc w:val="both"/>
+      </w:pPr>
+      <w:r>
+        <w:t xml:space="preserve">Note </w:t>
+      </w:r>
+      <w:r>
+        <w:rPr>
+          <w:highlight w:val="green"/>
+        </w:rPr>
+        <w:t>– zoom to 350%</w:t>
+      </w:r>
+      <w:r>
+        <w:t xml:space="preserve"> to clearly see the name/text in mages below.</w:t>
+      </w:r>
+    </w:p>
+    <w:p>
+      <w:pPr>
+        <w:pStyle w:val="ListParagraph"/>
+        <w:numPr>
+          <w:ilvl w:val="0"/>
+          <w:numId w:val="14"/>
+        </w:numPr>
+        <w:jc w:val="both"/>
+      </w:pPr>
+      <w:r>
+        <w:rPr>
+          <w:noProof/>
+        </w:rPr>
+        <w:drawing>
+          <wp:inline distT="0" distB="0" distL="0" distR="0" wp14:anchorId="519D96FD" wp14:editId="3CD3000E">
+            <wp:extent cx="2895600" cy="1593214"/>
+            <wp:effectExtent l="0" t="0" r="0" b="7620"/>
+            <wp:docPr id="2013394413" name="Picture 1"/>
+            <wp:cNvGraphicFramePr>
+              <a:graphicFrameLocks xmlns:a="http://schemas.openxmlformats.org/drawingml/2006/main" noChangeAspect="1"/>
+            </wp:cNvGraphicFramePr>
+            <a:graphic xmlns:a="http://schemas.openxmlformats.org/drawingml/2006/main">
+              <a:graphicData uri="http://schemas.openxmlformats.org/drawingml/2006/picture">
+                <pic:pic xmlns:pic="http://schemas.openxmlformats.org/drawingml/2006/picture">
+                  <pic:nvPicPr>
+                    <pic:cNvPr id="0" name="Picture 2"/>
+                    <pic:cNvPicPr>
+                      <a:picLocks noChangeAspect="1" noChangeArrowheads="1"/>
+                    </pic:cNvPicPr>
+                  </pic:nvPicPr>
+                  <pic:blipFill>
+                    <a:blip r:embed="rId8" cstate="print">
+                      <a:extLst>
+                        <a:ext uri="{28A0092B-C50C-407E-A947-70E740481C1C}">
+                          <a14:useLocalDpi xmlns:a14="http://schemas.microsoft.com/office/drawing/2010/main" val="0"/>
+                        </a:ext>
+                      </a:extLst>
+                    </a:blip>
+                    <a:srcRect/>
+                    <a:stretch>
+                      <a:fillRect/>
+                    </a:stretch>
+                  </pic:blipFill>
+                  <pic:spPr bwMode="auto">
+                    <a:xfrm>
+                      <a:off x="0" y="0"/>
+                      <a:ext cx="2929724" cy="1611989"/>
+                    </a:xfrm>
+                    <a:prstGeom prst="rect">
+                      <a:avLst/>
+                    </a:prstGeom>
+                    <a:noFill/>
+                    <a:ln>
+                      <a:noFill/>
+                    </a:ln>
+                  </pic:spPr>
+                </pic:pic>
+              </a:graphicData>
+            </a:graphic>
+          </wp:inline>
+        </w:drawing>
+      </w:r>
+      <w:r>
+        <w:rPr>
+          <w:noProof/>
+        </w:rPr>
+        <w:drawing>
+          <wp:inline distT="0" distB="0" distL="0" distR="0" wp14:anchorId="19B6490C" wp14:editId="5ACB1AE1">
+            <wp:extent cx="2543175" cy="1684204"/>
+            <wp:effectExtent l="0" t="0" r="0" b="0"/>
+            <wp:docPr id="1876125897" name="Picture 2"/>
+            <wp:cNvGraphicFramePr>
+              <a:graphicFrameLocks xmlns:a="http://schemas.openxmlformats.org/drawingml/2006/main" noChangeAspect="1"/>
+            </wp:cNvGraphicFramePr>
+            <a:graphic xmlns:a="http://schemas.openxmlformats.org/drawingml/2006/main">
+              <a:graphicData uri="http://schemas.openxmlformats.org/drawingml/2006/picture">
+                <pic:pic xmlns:pic="http://schemas.openxmlformats.org/drawingml/2006/picture">
+                  <pic:nvPicPr>
+                    <pic:cNvPr id="0" name="Picture 3"/>
+                    <pic:cNvPicPr>
+                      <a:picLocks noChangeAspect="1" noChangeArrowheads="1"/>
+                    </pic:cNvPicPr>
+                  </pic:nvPicPr>
+                  <pic:blipFill>
+                    <a:blip r:embed="rId9" cstate="print">
+                      <a:extLst>
+                        <a:ext uri="{28A0092B-C50C-407E-A947-70E740481C1C}">
+                          <a14:useLocalDpi xmlns:a14="http://schemas.microsoft.com/office/drawing/2010/main" val="0"/>
+                        </a:ext>
+                      </a:extLst>
+                    </a:blip>
+                    <a:srcRect/>
+                    <a:stretch>
+                      <a:fillRect/>
+                    </a:stretch>
+                  </pic:blipFill>
+                  <pic:spPr bwMode="auto">
+                    <a:xfrm>
+                      <a:off x="0" y="0"/>
+                      <a:ext cx="2559193" cy="1694812"/>
+                    </a:xfrm>
+                    <a:prstGeom prst="rect">
+                      <a:avLst/>
+                    </a:prstGeom>
+                    <a:noFill/>
+                    <a:ln>
+                      <a:noFill/>
+                    </a:ln>
+                  </pic:spPr>
+                </pic:pic>
+              </a:graphicData>
+            </a:graphic>
+          </wp:inline>
+        </w:drawing>
+      </w:r>
+    </w:p>
+    <w:p>
+      <w:pPr>
+        <w:pStyle w:val="ListParagraph"/>
+        <w:numPr>
+          <w:ilvl w:val="0"/>
+          <w:numId w:val="14"/>
+        </w:numPr>
+        <w:jc w:val="both"/>
+      </w:pPr>
+      <w:r>
+        <w:rPr>
+          <w:noProof/>
+        </w:rPr>
+        <w:lastRenderedPageBreak/>
+        <w:drawing>
+          <wp:inline distT="0" distB="0" distL="0" distR="0" wp14:anchorId="319B366E" wp14:editId="44BCA5A2">
+            <wp:extent cx="3025186" cy="1847144"/>
+            <wp:effectExtent l="0" t="0" r="3810" b="1270"/>
+            <wp:docPr id="1425868095" name="Picture 3"/>
+            <wp:cNvGraphicFramePr>
+              <a:graphicFrameLocks xmlns:a="http://schemas.openxmlformats.org/drawingml/2006/main" noChangeAspect="1"/>
+            </wp:cNvGraphicFramePr>
+            <a:graphic xmlns:a="http://schemas.openxmlformats.org/drawingml/2006/main">
+              <a:graphicData uri="http://schemas.openxmlformats.org/drawingml/2006/picture">
+                <pic:pic xmlns:pic="http://schemas.openxmlformats.org/drawingml/2006/picture">
+                  <pic:nvPicPr>
+                    <pic:cNvPr id="0" name="Picture 4"/>
+                    <pic:cNvPicPr>
+                      <a:picLocks noChangeAspect="1" noChangeArrowheads="1"/>
+                    </pic:cNvPicPr>
+                  </pic:nvPicPr>
+                  <pic:blipFill>
+                    <a:blip r:embed="rId10" cstate="print">
+                      <a:extLst>
+                        <a:ext uri="{28A0092B-C50C-407E-A947-70E740481C1C}">
+                          <a14:useLocalDpi xmlns:a14="http://schemas.microsoft.com/office/drawing/2010/main" val="0"/>
+                        </a:ext>
+                      </a:extLst>
+                    </a:blip>
+                    <a:srcRect/>
+                    <a:stretch>
+                      <a:fillRect/>
+                    </a:stretch>
+                  </pic:blipFill>
+                  <pic:spPr bwMode="auto">
+                    <a:xfrm>
+                      <a:off x="0" y="0"/>
+                      <a:ext cx="3047593" cy="1860825"/>
+                    </a:xfrm>
+                    <a:prstGeom prst="rect">
+                      <a:avLst/>
+                    </a:prstGeom>
+                    <a:noFill/>
+                    <a:ln>
+                      <a:noFill/>
+                    </a:ln>
+                  </pic:spPr>
+                </pic:pic>
+              </a:graphicData>
+            </a:graphic>
+          </wp:inline>
+        </w:drawing>
+      </w:r>
+      <w:r>
+        <w:rPr>
+          <w:noProof/>
+        </w:rPr>
+        <w:drawing>
+          <wp:inline distT="0" distB="0" distL="0" distR="0" wp14:anchorId="750313B0" wp14:editId="201B0F05">
+            <wp:extent cx="6366782" cy="3181350"/>
+            <wp:effectExtent l="0" t="0" r="0" b="0"/>
+            <wp:docPr id="1420854863" name="Picture 4"/>
+            <wp:cNvGraphicFramePr>
+              <a:graphicFrameLocks xmlns:a="http://schemas.openxmlformats.org/drawingml/2006/main" noChangeAspect="1"/>
+            </wp:cNvGraphicFramePr>
+            <a:graphic xmlns:a="http://schemas.openxmlformats.org/drawingml/2006/main">
+              <a:graphicData uri="http://schemas.openxmlformats.org/drawingml/2006/picture">
+                <pic:pic xmlns:pic="http://schemas.openxmlformats.org/drawingml/2006/picture">
+                  <pic:nvPicPr>
+                    <pic:cNvPr id="0" name="Picture 5"/>
+                    <pic:cNvPicPr>
+                      <a:picLocks noChangeAspect="1" noChangeArrowheads="1"/>
+                    </pic:cNvPicPr>
+                  </pic:nvPicPr>
+                  <pic:blipFill>
+                    <a:blip r:embed="rId11" cstate="print">
+                      <a:extLst>
+                        <a:ext uri="{28A0092B-C50C-407E-A947-70E740481C1C}">
+                          <a14:useLocalDpi xmlns:a14="http://schemas.microsoft.com/office/drawing/2010/main" val="0"/>
+                        </a:ext>
+                      </a:extLst>
+                    </a:blip>
+                    <a:srcRect/>
+                    <a:stretch>
+                      <a:fillRect/>
+                    </a:stretch>
+                  </pic:blipFill>
+                  <pic:spPr bwMode="auto">
+                    <a:xfrm>
+                      <a:off x="0" y="0"/>
+                      <a:ext cx="6477905" cy="3236876"/>
+                    </a:xfrm>
+                    <a:prstGeom prst="rect">
+                      <a:avLst/>
+                    </a:prstGeom>
+                    <a:noFill/>
+                    <a:ln>
+                      <a:noFill/>
+                    </a:ln>
+                  </pic:spPr>
+                </pic:pic>
+              </a:graphicData>
+            </a:graphic>
+          </wp:inline>
+        </w:drawing>
+      </w:r>
+    </w:p>
+    <w:p>
+      <w:pPr>
+        <w:pStyle w:val="ListParagraph"/>
+        <w:numPr>
+          <w:ilvl w:val="0"/>
+          <w:numId w:val="14"/>
+        </w:numPr>
+        <w:jc w:val="both"/>
+      </w:pPr>
+      <w:r>
+        <w:rPr>
+          <w:noProof/>
+        </w:rPr>
+        <w:lastRenderedPageBreak/>
+        <w:drawing>
+          <wp:inline distT="0" distB="0" distL="0" distR="0" wp14:anchorId="0A845BC5" wp14:editId="6C77A332">
+            <wp:extent cx="4819650" cy="2291370"/>
+            <wp:effectExtent l="0" t="0" r="0" b="0"/>
+            <wp:docPr id="156274518" name="Picture 5"/>
+            <wp:cNvGraphicFramePr>
+              <a:graphicFrameLocks xmlns:a="http://schemas.openxmlformats.org/drawingml/2006/main" noChangeAspect="1"/>
+            </wp:cNvGraphicFramePr>
+            <a:graphic xmlns:a="http://schemas.openxmlformats.org/drawingml/2006/main">
+              <a:graphicData uri="http://schemas.openxmlformats.org/drawingml/2006/picture">
+                <pic:pic xmlns:pic="http://schemas.openxmlformats.org/drawingml/2006/picture">
+                  <pic:nvPicPr>
+                    <pic:cNvPr id="0" name="Picture 6"/>
+                    <pic:cNvPicPr>
+                      <a:picLocks noChangeAspect="1" noChangeArrowheads="1"/>
+                    </pic:cNvPicPr>
+                  </pic:nvPicPr>
+                  <pic:blipFill>
+                    <a:blip r:embed="rId12" cstate="print">
+                      <a:extLst>
+                        <a:ext uri="{28A0092B-C50C-407E-A947-70E740481C1C}">
+                          <a14:useLocalDpi xmlns:a14="http://schemas.microsoft.com/office/drawing/2010/main" val="0"/>
+                        </a:ext>
+                      </a:extLst>
+                    </a:blip>
+                    <a:srcRect/>
+                    <a:stretch>
+                      <a:fillRect/>
+                    </a:stretch>
+                  </pic:blipFill>
+                  <pic:spPr bwMode="auto">
+                    <a:xfrm>
+                      <a:off x="0" y="0"/>
+                      <a:ext cx="4898081" cy="2328658"/>
+                    </a:xfrm>
+                    <a:prstGeom prst="rect">
+                      <a:avLst/>
+                    </a:prstGeom>
+                    <a:noFill/>
+                    <a:ln>
+                      <a:noFill/>
+                    </a:ln>
+                  </pic:spPr>
+                </pic:pic>
+              </a:graphicData>
+            </a:graphic>
+          </wp:inline>
+        </w:drawing>
+      </w:r>
+      <w:r>
+        <w:rPr>
+          <w:noProof/>
+        </w:rPr>
+        <w:drawing>
+          <wp:inline distT="0" distB="0" distL="0" distR="0" wp14:anchorId="06473BE5" wp14:editId="095712C4">
+            <wp:extent cx="4843015" cy="1924050"/>
+            <wp:effectExtent l="0" t="0" r="0" b="0"/>
+            <wp:docPr id="1968555652" name="Picture 6"/>
+            <wp:cNvGraphicFramePr>
+              <a:graphicFrameLocks xmlns:a="http://schemas.openxmlformats.org/drawingml/2006/main" noChangeAspect="1"/>
+            </wp:cNvGraphicFramePr>
+            <a:graphic xmlns:a="http://schemas.openxmlformats.org/drawingml/2006/main">
+              <a:graphicData uri="http://schemas.openxmlformats.org/drawingml/2006/picture">
+                <pic:pic xmlns:pic="http://schemas.openxmlformats.org/drawingml/2006/picture">
+                  <pic:nvPicPr>
+                    <pic:cNvPr id="0" name="Picture 7"/>
+                    <pic:cNvPicPr>
+                      <a:picLocks noChangeAspect="1" noChangeArrowheads="1"/>
+                    </pic:cNvPicPr>
+                  </pic:nvPicPr>
+                  <pic:blipFill>
+                    <a:blip r:embed="rId13" cstate="print">
+                      <a:extLst>
+                        <a:ext uri="{28A0092B-C50C-407E-A947-70E740481C1C}">
+                          <a14:useLocalDpi xmlns:a14="http://schemas.microsoft.com/office/drawing/2010/main" val="0"/>
+                        </a:ext>
+                      </a:extLst>
+                    </a:blip>
+                    <a:srcRect/>
+                    <a:stretch>
+                      <a:fillRect/>
+                    </a:stretch>
+                  </pic:blipFill>
+                  <pic:spPr bwMode="auto">
+                    <a:xfrm>
+                      <a:off x="0" y="0"/>
+                      <a:ext cx="4958190" cy="1969807"/>
+                    </a:xfrm>
+                    <a:prstGeom prst="rect">
+                      <a:avLst/>
+                    </a:prstGeom>
+                    <a:noFill/>
+                    <a:ln>
+                      <a:noFill/>
+                    </a:ln>
+                  </pic:spPr>
+                </pic:pic>
+              </a:graphicData>
+            </a:graphic>
+          </wp:inline>
+        </w:drawing>
+      </w:r>
+    </w:p>
+    <w:p>
+      <w:pPr>
+        <w:pStyle w:val="ListParagraph"/>
+        <w:numPr>
+          <w:ilvl w:val="0"/>
+          <w:numId w:val="14"/>
+        </w:numPr>
+        <w:jc w:val="both"/>
+      </w:pPr>
+      <w:r>
+        <w:t>Now, duplicate part by part and set the position and orientation as given below to make the track.</w:t>
+      </w:r>
+      <w:r>
+        <w:t xml:space="preserve"> Move all the duplicated track parts into a folder called ‘Track’ in workspace.</w:t>
+      </w:r>
+    </w:p>
+    <w:p>
+      <w:pPr>
+        <w:pStyle w:val="ListParagraph"/>
+        <w:numPr>
+          <w:ilvl w:val="0"/>
+          <w:numId w:val="14"/>
+        </w:numPr>
+        <w:jc w:val="both"/>
+      </w:pPr>
+      <w:r>
+        <w:t>This is just an example, can play around with available parts and make track of any shape.</w:t>
+      </w:r>
+    </w:p>
+    <w:p>
+      <w:pPr>
+        <w:pStyle w:val="ListParagraph"/>
+        <w:numPr>
+          <w:ilvl w:val="0"/>
+          <w:numId w:val="14"/>
+        </w:numPr>
+        <w:jc w:val="both"/>
+      </w:pPr>
+      <w:r>
+        <w:t>Duplicate start2 and pos = (</w:t>
+      </w:r>
+      <w:r>
+        <w:t>7, 0, -88</w:t>
+      </w:r>
+      <w:r>
+        <w:t>)</w:t>
+      </w:r>
+    </w:p>
+    <w:p>
+      <w:pPr>
+        <w:pStyle w:val="ListParagraph"/>
+        <w:numPr>
+          <w:ilvl w:val="0"/>
+          <w:numId w:val="14"/>
+        </w:numPr>
+        <w:jc w:val="both"/>
+      </w:pPr>
+      <w:r>
+        <w:t>Duplicate ramp1 pos = (</w:t>
+      </w:r>
+      <w:r>
+        <w:t>37, 4.87, -151.8</w:t>
+      </w:r>
+      <w:r>
+        <w:t>) and orientation = (</w:t>
+      </w:r>
+      <w:r>
+        <w:t>0, -180, -0</w:t>
+      </w:r>
+      <w:r>
+        <w:t>)</w:t>
+      </w:r>
+    </w:p>
+    <w:p>
+      <w:pPr>
+        <w:pStyle w:val="ListParagraph"/>
+        <w:numPr>
+          <w:ilvl w:val="0"/>
+          <w:numId w:val="14"/>
+        </w:numPr>
+        <w:jc w:val="both"/>
+      </w:pPr>
+      <w:r>
+        <w:t>Duplicate straight2 pos = (</w:t>
+      </w:r>
+      <w:r>
+        <w:t>37, -0.05, -215.9</w:t>
+      </w:r>
+      <w:r>
+        <w:t>), orient = (</w:t>
+      </w:r>
+      <w:r>
+        <w:t>-0, -90, -0</w:t>
+      </w:r>
+      <w:r>
+        <w:t>) and scale = 1.003</w:t>
+      </w:r>
+    </w:p>
+    <w:p>
+      <w:pPr>
+        <w:pStyle w:val="ListParagraph"/>
+        <w:numPr>
+          <w:ilvl w:val="0"/>
+          <w:numId w:val="14"/>
+        </w:numPr>
+        <w:jc w:val="both"/>
+      </w:pPr>
+      <w:r>
+        <w:t>Duplicate ramp1 pos = (</w:t>
+      </w:r>
+      <w:r>
+        <w:t>37, 4.87, -280</w:t>
+      </w:r>
+      <w:r>
+        <w:t>)</w:t>
+      </w:r>
+    </w:p>
+    <w:p>
+      <w:pPr>
+        <w:pStyle w:val="ListParagraph"/>
+        <w:numPr>
+          <w:ilvl w:val="0"/>
+          <w:numId w:val="14"/>
+        </w:numPr>
+        <w:jc w:val="both"/>
+      </w:pPr>
+      <w:r>
+        <w:t>Duplicate straight3 p = (</w:t>
+      </w:r>
+      <w:r>
+        <w:t>37, 0, -343.891</w:t>
+      </w:r>
+      <w:r>
+        <w:t>) and scale = 1.003</w:t>
+      </w:r>
+    </w:p>
+    <w:p>
+      <w:pPr>
+        <w:pStyle w:val="ListParagraph"/>
+        <w:numPr>
+          <w:ilvl w:val="0"/>
+          <w:numId w:val="14"/>
+        </w:numPr>
+        <w:jc w:val="both"/>
+      </w:pPr>
+      <w:r>
+        <w:t>Duplicate tri4 p</w:t>
+      </w:r>
+      <w:proofErr w:type="gramStart"/>
+      <w:r>
+        <w:t>=(</w:t>
+      </w:r>
+      <w:r>
+        <w:t xml:space="preserve"> </w:t>
+      </w:r>
+      <w:r>
+        <w:t>33</w:t>
+      </w:r>
+      <w:proofErr w:type="gramEnd"/>
+      <w:r>
+        <w:t>, 0, -404</w:t>
+      </w:r>
+      <w:r>
+        <w:t>) and orient = (</w:t>
+      </w:r>
+      <w:r>
+        <w:t>0, 90, 0</w:t>
+      </w:r>
+      <w:r>
+        <w:t>)</w:t>
+      </w:r>
+    </w:p>
+    <w:p>
+      <w:pPr>
+        <w:pStyle w:val="ListParagraph"/>
+        <w:numPr>
+          <w:ilvl w:val="0"/>
+          <w:numId w:val="14"/>
+        </w:numPr>
+        <w:jc w:val="both"/>
+      </w:pPr>
+      <w:r>
+        <w:t>Duplicate tri4 p</w:t>
+      </w:r>
+      <w:proofErr w:type="gramStart"/>
+      <w:r>
+        <w:t>=(</w:t>
+      </w:r>
+      <w:proofErr w:type="gramEnd"/>
+      <w:r>
+        <w:t xml:space="preserve"> </w:t>
+      </w:r>
+      <w:r>
+        <w:t>-23, 0, -412</w:t>
+      </w:r>
+      <w:r>
+        <w:t>) and orient=(</w:t>
+      </w:r>
+      <w:r>
+        <w:t xml:space="preserve"> </w:t>
+      </w:r>
+      <w:r>
+        <w:t>-0, -90, 0</w:t>
+      </w:r>
+      <w:r>
+        <w:t>)</w:t>
+      </w:r>
+    </w:p>
+    <w:p>
+      <w:pPr>
+        <w:pStyle w:val="ListParagraph"/>
+        <w:numPr>
+          <w:ilvl w:val="0"/>
+          <w:numId w:val="14"/>
+        </w:numPr>
+        <w:jc w:val="both"/>
+      </w:pPr>
+      <w:r>
+        <w:t>Duplicate tri4 p</w:t>
+      </w:r>
+      <w:proofErr w:type="gramStart"/>
+      <w:r>
+        <w:t>=(</w:t>
+      </w:r>
+      <w:proofErr w:type="gramEnd"/>
+      <w:r>
+        <w:t xml:space="preserve"> </w:t>
+      </w:r>
+      <w:r>
+        <w:t>-31, 0, -468</w:t>
+      </w:r>
+      <w:r>
+        <w:t>) and orient=(</w:t>
+      </w:r>
+      <w:r>
+        <w:t xml:space="preserve"> </w:t>
+      </w:r>
+      <w:r>
+        <w:t>0, 90, 0</w:t>
+      </w:r>
+      <w:r>
+        <w:t>)</w:t>
+      </w:r>
+    </w:p>
+    <w:p>
+      <w:pPr>
+        <w:pStyle w:val="ListParagraph"/>
+        <w:numPr>
+          <w:ilvl w:val="0"/>
+          <w:numId w:val="14"/>
+        </w:numPr>
+        <w:jc w:val="both"/>
+      </w:pPr>
+      <w:r>
+        <w:t>Duplicate straight3 p</w:t>
+      </w:r>
+      <w:proofErr w:type="gramStart"/>
+      <w:r>
+        <w:t>=(</w:t>
+      </w:r>
+      <w:proofErr w:type="gramEnd"/>
+      <w:r>
+        <w:t xml:space="preserve"> </w:t>
+      </w:r>
+      <w:r>
+        <w:t>-91, -0, -472</w:t>
+      </w:r>
+      <w:r>
+        <w:t>) and orient=(</w:t>
+      </w:r>
+      <w:r>
+        <w:t xml:space="preserve"> </w:t>
+      </w:r>
+      <w:r>
+        <w:t>0, 90, -0</w:t>
+      </w:r>
+      <w:r>
+        <w:t>)</w:t>
+      </w:r>
+    </w:p>
+    <w:p>
+      <w:pPr>
+        <w:pStyle w:val="ListParagraph"/>
+        <w:numPr>
+          <w:ilvl w:val="0"/>
+          <w:numId w:val="14"/>
+        </w:numPr>
+        <w:jc w:val="both"/>
+      </w:pPr>
+      <w:r>
+        <w:t>Duplicate tri4 p</w:t>
+      </w:r>
+      <w:proofErr w:type="gramStart"/>
+      <w:r>
+        <w:t>=(</w:t>
+      </w:r>
+      <w:proofErr w:type="gramEnd"/>
+      <w:r>
+        <w:t xml:space="preserve"> </w:t>
+      </w:r>
+      <w:r>
+        <w:t>-151, -0, -468</w:t>
+      </w:r>
+      <w:r>
+        <w:t>) and orient=(0, 180, 0)</w:t>
+      </w:r>
+    </w:p>
+    <w:p>
+      <w:pPr>
+        <w:pStyle w:val="ListParagraph"/>
+        <w:numPr>
+          <w:ilvl w:val="0"/>
+          <w:numId w:val="14"/>
+        </w:numPr>
+        <w:jc w:val="both"/>
+      </w:pPr>
+      <w:r>
+        <w:t>Duplicate tri4 p</w:t>
+      </w:r>
+      <w:proofErr w:type="gramStart"/>
+      <w:r>
+        <w:t>=(</w:t>
+      </w:r>
+      <w:proofErr w:type="gramEnd"/>
+      <w:r>
+        <w:t xml:space="preserve"> </w:t>
+      </w:r>
+      <w:r>
+        <w:t>-159, -0, -412</w:t>
+      </w:r>
+      <w:r>
+        <w:t>)</w:t>
+      </w:r>
+    </w:p>
+    <w:p>
+      <w:pPr>
+        <w:pStyle w:val="ListParagraph"/>
+        <w:numPr>
+          <w:ilvl w:val="0"/>
+          <w:numId w:val="14"/>
+        </w:numPr>
+        <w:jc w:val="both"/>
+      </w:pPr>
+      <w:r>
+        <w:t>Duplicate straight3 p</w:t>
+      </w:r>
+      <w:proofErr w:type="gramStart"/>
+      <w:r>
+        <w:t>=(</w:t>
+      </w:r>
+      <w:proofErr w:type="gramEnd"/>
+      <w:r>
+        <w:t xml:space="preserve"> </w:t>
+      </w:r>
+      <w:r>
+        <w:t>-219, 0, -408</w:t>
+      </w:r>
+      <w:r>
+        <w:t>) orient = (0,90,0)</w:t>
+      </w:r>
+    </w:p>
+    <w:p>
+      <w:pPr>
+        <w:pStyle w:val="ListParagraph"/>
+        <w:numPr>
+          <w:ilvl w:val="0"/>
+          <w:numId w:val="14"/>
+        </w:numPr>
+        <w:jc w:val="both"/>
+      </w:pPr>
+      <w:r>
+        <w:t>Duplicate tri4 p</w:t>
+      </w:r>
+      <w:proofErr w:type="gramStart"/>
+      <w:r>
+        <w:t>=(</w:t>
+      </w:r>
+      <w:proofErr w:type="gramEnd"/>
+      <w:r>
+        <w:t xml:space="preserve"> </w:t>
+      </w:r>
+      <w:r>
+        <w:t>-279, 0, -404</w:t>
+      </w:r>
+      <w:r>
+        <w:t>) , orient = (</w:t>
+      </w:r>
+      <w:r>
+        <w:t>0, 180, 0</w:t>
+      </w:r>
+      <w:r>
+        <w:t>)</w:t>
+      </w:r>
+    </w:p>
+    <w:p>
+      <w:pPr>
+        <w:pStyle w:val="ListParagraph"/>
+        <w:numPr>
+          <w:ilvl w:val="0"/>
+          <w:numId w:val="14"/>
+        </w:numPr>
+        <w:jc w:val="both"/>
+      </w:pPr>
+      <w:r>
+        <w:t>Duplicate straight3 p</w:t>
+      </w:r>
+      <w:proofErr w:type="gramStart"/>
+      <w:r>
+        <w:t>=(</w:t>
+      </w:r>
+      <w:proofErr w:type="gramEnd"/>
+      <w:r>
+        <w:t xml:space="preserve"> </w:t>
+      </w:r>
+      <w:r>
+        <w:t>-283, 0, -344</w:t>
+      </w:r>
+      <w:r>
+        <w:t>)</w:t>
+      </w:r>
+    </w:p>
+    <w:p>
+      <w:pPr>
+        <w:pStyle w:val="ListParagraph"/>
+        <w:numPr>
+          <w:ilvl w:val="0"/>
+          <w:numId w:val="14"/>
+        </w:numPr>
+        <w:jc w:val="both"/>
+      </w:pPr>
+      <w:r>
+        <w:t>Duplicate straight3 p</w:t>
+      </w:r>
+      <w:proofErr w:type="gramStart"/>
+      <w:r>
+        <w:t>=(</w:t>
+      </w:r>
+      <w:proofErr w:type="gramEnd"/>
+      <w:r>
+        <w:t xml:space="preserve"> </w:t>
+      </w:r>
+      <w:r>
+        <w:t>-283, 0, -280</w:t>
+      </w:r>
+      <w:r>
+        <w:t>)</w:t>
+      </w:r>
+    </w:p>
+    <w:p>
+      <w:pPr>
+        <w:pStyle w:val="ListParagraph"/>
+        <w:numPr>
+          <w:ilvl w:val="0"/>
+          <w:numId w:val="14"/>
+        </w:numPr>
+        <w:jc w:val="both"/>
+      </w:pPr>
+      <w:r>
+        <w:t>Duplicate straight3 p</w:t>
+      </w:r>
+      <w:proofErr w:type="gramStart"/>
+      <w:r>
+        <w:t>=(</w:t>
+      </w:r>
+      <w:proofErr w:type="gramEnd"/>
+      <w:r>
+        <w:t xml:space="preserve"> </w:t>
+      </w:r>
+      <w:r>
+        <w:t>-283, 0, -216</w:t>
+      </w:r>
+      <w:r>
+        <w:t>)</w:t>
+      </w:r>
+    </w:p>
+    <w:p>
+      <w:pPr>
+        <w:pStyle w:val="ListParagraph"/>
+        <w:numPr>
+          <w:ilvl w:val="0"/>
+          <w:numId w:val="14"/>
+        </w:numPr>
+        <w:jc w:val="both"/>
+      </w:pPr>
+      <w:r>
+        <w:t>Duplicate straight3 p</w:t>
+      </w:r>
+      <w:proofErr w:type="gramStart"/>
+      <w:r>
+        <w:t>=(</w:t>
+      </w:r>
+      <w:proofErr w:type="gramEnd"/>
+      <w:r>
+        <w:t xml:space="preserve"> </w:t>
+      </w:r>
+      <w:r>
+        <w:t>-283, 0, -152</w:t>
+      </w:r>
+      <w:r>
+        <w:t>)</w:t>
+      </w:r>
+    </w:p>
+    <w:p>
+      <w:pPr>
+        <w:pStyle w:val="ListParagraph"/>
+        <w:numPr>
+          <w:ilvl w:val="0"/>
+          <w:numId w:val="14"/>
+        </w:numPr>
+        <w:jc w:val="both"/>
+      </w:pPr>
+      <w:r>
+        <w:t>Duplicate straight3 p</w:t>
+      </w:r>
+      <w:proofErr w:type="gramStart"/>
+      <w:r>
+        <w:t>=(</w:t>
+      </w:r>
+      <w:proofErr w:type="gramEnd"/>
+      <w:r>
+        <w:t xml:space="preserve"> </w:t>
+      </w:r>
+      <w:r>
+        <w:t>-283, 0, -88</w:t>
+      </w:r>
+      <w:r>
+        <w:t>)</w:t>
+      </w:r>
+    </w:p>
+    <w:p>
+      <w:pPr>
+        <w:pStyle w:val="ListParagraph"/>
+        <w:numPr>
+          <w:ilvl w:val="0"/>
+          <w:numId w:val="14"/>
+        </w:numPr>
+        <w:jc w:val="both"/>
+      </w:pPr>
+      <w:r>
+        <w:lastRenderedPageBreak/>
+        <w:t>Duplicate tri4 p</w:t>
+      </w:r>
+      <w:proofErr w:type="gramStart"/>
+      <w:r>
+        <w:t>=(</w:t>
+      </w:r>
+      <w:proofErr w:type="gramEnd"/>
+      <w:r>
+        <w:t xml:space="preserve"> </w:t>
+      </w:r>
+      <w:r>
+        <w:t>-279, 0, -28</w:t>
+      </w:r>
+      <w:r>
+        <w:t>) and orient=(</w:t>
+      </w:r>
+      <w:r>
+        <w:t xml:space="preserve"> </w:t>
+      </w:r>
+      <w:r>
+        <w:t>0, -90, 0</w:t>
+      </w:r>
+      <w:r>
+        <w:t>)</w:t>
+      </w:r>
+    </w:p>
+    <w:p>
+      <w:pPr>
+        <w:pStyle w:val="ListParagraph"/>
+        <w:numPr>
+          <w:ilvl w:val="0"/>
+          <w:numId w:val="14"/>
+        </w:numPr>
+        <w:jc w:val="both"/>
+      </w:pPr>
+      <w:r>
+        <w:t>Duplicate tri4 p</w:t>
+      </w:r>
+      <w:proofErr w:type="gramStart"/>
+      <w:r>
+        <w:t>=(</w:t>
+      </w:r>
+      <w:proofErr w:type="gramEnd"/>
+      <w:r>
+        <w:t xml:space="preserve"> </w:t>
+      </w:r>
+      <w:r>
+        <w:t>-223, 0, -28</w:t>
+      </w:r>
+      <w:r>
+        <w:t>)</w:t>
+      </w:r>
+    </w:p>
+    <w:p>
+      <w:pPr>
+        <w:pStyle w:val="ListParagraph"/>
+        <w:numPr>
+          <w:ilvl w:val="0"/>
+          <w:numId w:val="14"/>
+        </w:numPr>
+        <w:jc w:val="both"/>
+      </w:pPr>
+      <w:r>
+        <w:t>Duplicate straight3 p</w:t>
+      </w:r>
+      <w:proofErr w:type="gramStart"/>
+      <w:r>
+        <w:t>=(</w:t>
+      </w:r>
+      <w:proofErr w:type="gramEnd"/>
+      <w:r>
+        <w:t xml:space="preserve"> </w:t>
+      </w:r>
+      <w:r>
+        <w:t>-219, -0, -88</w:t>
+      </w:r>
+      <w:r>
+        <w:t>)</w:t>
+      </w:r>
+    </w:p>
+    <w:p>
+      <w:pPr>
+        <w:pStyle w:val="ListParagraph"/>
+        <w:numPr>
+          <w:ilvl w:val="0"/>
+          <w:numId w:val="14"/>
+        </w:numPr>
+        <w:jc w:val="both"/>
+      </w:pPr>
+      <w:r>
+        <w:t>Duplicate tri4 p</w:t>
+      </w:r>
+      <w:proofErr w:type="gramStart"/>
+      <w:r>
+        <w:t>=(</w:t>
+      </w:r>
+      <w:proofErr w:type="gramEnd"/>
+      <w:r>
+        <w:t xml:space="preserve"> </w:t>
+      </w:r>
+      <w:r>
+        <w:t>-215, -0, -148</w:t>
+      </w:r>
+      <w:r>
+        <w:t>) and orient=(</w:t>
+      </w:r>
+      <w:r>
+        <w:t xml:space="preserve"> </w:t>
+      </w:r>
+      <w:r>
+        <w:t>0, -180, 0</w:t>
+      </w:r>
+      <w:r>
+        <w:t>)</w:t>
+      </w:r>
+    </w:p>
+    <w:p>
+      <w:pPr>
+        <w:pStyle w:val="ListParagraph"/>
+        <w:numPr>
+          <w:ilvl w:val="0"/>
+          <w:numId w:val="14"/>
+        </w:numPr>
+        <w:jc w:val="both"/>
+      </w:pPr>
+      <w:r>
+        <w:t>Duplicate straight3 p</w:t>
+      </w:r>
+      <w:proofErr w:type="gramStart"/>
+      <w:r>
+        <w:t>=(</w:t>
+      </w:r>
+      <w:proofErr w:type="gramEnd"/>
+      <w:r>
+        <w:t xml:space="preserve"> </w:t>
+      </w:r>
+      <w:r>
+        <w:t>-155, 0, -152</w:t>
+      </w:r>
+      <w:r>
+        <w:t>) and orient=(</w:t>
+      </w:r>
+      <w:r>
+        <w:t xml:space="preserve"> </w:t>
+      </w:r>
+      <w:r>
+        <w:t>0, 90, -0</w:t>
+      </w:r>
+      <w:r>
+        <w:t>)</w:t>
+      </w:r>
+    </w:p>
+    <w:p>
+      <w:pPr>
+        <w:pStyle w:val="ListParagraph"/>
+        <w:numPr>
+          <w:ilvl w:val="0"/>
+          <w:numId w:val="14"/>
+        </w:numPr>
+        <w:jc w:val="both"/>
+      </w:pPr>
+      <w:r>
+        <w:t>Duplicate tri4 p</w:t>
+      </w:r>
+      <w:proofErr w:type="gramStart"/>
+      <w:r>
+        <w:t>=(</w:t>
+      </w:r>
+      <w:proofErr w:type="gramEnd"/>
+      <w:r>
+        <w:t xml:space="preserve"> </w:t>
+      </w:r>
+      <w:r>
+        <w:t>-95, -0, -148</w:t>
+      </w:r>
+      <w:r>
+        <w:t>), and orient = (</w:t>
+      </w:r>
+      <w:r>
+        <w:t>0, 90, 0</w:t>
+      </w:r>
+      <w:r>
+        <w:t>)</w:t>
+      </w:r>
+    </w:p>
+    <w:p>
+      <w:pPr>
+        <w:pStyle w:val="ListParagraph"/>
+        <w:numPr>
+          <w:ilvl w:val="0"/>
+          <w:numId w:val="14"/>
+        </w:numPr>
+        <w:jc w:val="both"/>
+      </w:pPr>
+      <w:r>
+        <w:t>Duplicate straight3 p</w:t>
+      </w:r>
+      <w:proofErr w:type="gramStart"/>
+      <w:r>
+        <w:t>=(</w:t>
+      </w:r>
+      <w:proofErr w:type="gramEnd"/>
+      <w:r>
+        <w:t xml:space="preserve"> </w:t>
+      </w:r>
+      <w:r>
+        <w:t>-91, -0, -88</w:t>
+      </w:r>
+      <w:r>
+        <w:t>)</w:t>
+      </w:r>
+    </w:p>
+    <w:p>
+      <w:pPr>
+        <w:pStyle w:val="ListParagraph"/>
+        <w:numPr>
+          <w:ilvl w:val="0"/>
+          <w:numId w:val="14"/>
+        </w:numPr>
+        <w:jc w:val="both"/>
+      </w:pPr>
+      <w:r>
+        <w:t>Duplicate tri4 p</w:t>
+      </w:r>
+      <w:proofErr w:type="gramStart"/>
+      <w:r>
+        <w:t>=(</w:t>
+      </w:r>
+      <w:proofErr w:type="gramEnd"/>
+      <w:r>
+        <w:t xml:space="preserve"> </w:t>
+      </w:r>
+      <w:r>
+        <w:t>-87, -0, -28</w:t>
+      </w:r>
+      <w:r>
+        <w:t>) and orient =(</w:t>
+      </w:r>
+      <w:r>
+        <w:t xml:space="preserve"> </w:t>
+      </w:r>
+      <w:r>
+        <w:t>0, -90, 0</w:t>
+      </w:r>
+      <w:r>
+        <w:t>)</w:t>
+      </w:r>
+    </w:p>
+    <w:p>
+      <w:pPr>
+        <w:pStyle w:val="ListParagraph"/>
+        <w:numPr>
+          <w:ilvl w:val="0"/>
+          <w:numId w:val="14"/>
+        </w:numPr>
+        <w:jc w:val="both"/>
+      </w:pPr>
+      <w:r>
+        <w:t>Duplicate tri4 p</w:t>
+      </w:r>
+      <w:proofErr w:type="gramStart"/>
+      <w:r>
+        <w:t>=(</w:t>
+      </w:r>
+      <w:proofErr w:type="gramEnd"/>
+      <w:r>
+        <w:t xml:space="preserve"> </w:t>
+      </w:r>
+      <w:r>
+        <w:t>-31, 0, -20</w:t>
+      </w:r>
+      <w:r>
+        <w:t>) and orient=(</w:t>
+      </w:r>
+      <w:r>
+        <w:t xml:space="preserve"> </w:t>
+      </w:r>
+      <w:r>
+        <w:t>0, 90, -0</w:t>
+      </w:r>
+      <w:r>
+        <w:t>)</w:t>
+      </w:r>
+    </w:p>
+    <w:p>
+      <w:pPr>
+        <w:pStyle w:val="ListParagraph"/>
+        <w:numPr>
+          <w:ilvl w:val="0"/>
+          <w:numId w:val="14"/>
+        </w:numPr>
+        <w:jc w:val="both"/>
+      </w:pPr>
+      <w:r>
+        <w:t>Duplicate tri4 p</w:t>
+      </w:r>
+      <w:proofErr w:type="gramStart"/>
+      <w:r>
+        <w:t>=(</w:t>
+      </w:r>
+      <w:proofErr w:type="gramEnd"/>
+      <w:r>
+        <w:t xml:space="preserve"> </w:t>
+      </w:r>
+      <w:r>
+        <w:t>-23, -0, 36</w:t>
+      </w:r>
+      <w:r>
+        <w:t>) and orient = (</w:t>
+      </w:r>
+      <w:r>
+        <w:t>0, -90, 0</w:t>
+      </w:r>
+      <w:r>
+        <w:t>)</w:t>
+      </w:r>
+    </w:p>
+    <w:p>
+      <w:pPr>
+        <w:pStyle w:val="ListParagraph"/>
+        <w:numPr>
+          <w:ilvl w:val="0"/>
+          <w:numId w:val="14"/>
+        </w:numPr>
+        <w:jc w:val="both"/>
+      </w:pPr>
+      <w:r>
+        <w:t>Duplicate tri4 p</w:t>
+      </w:r>
+      <w:proofErr w:type="gramStart"/>
+      <w:r>
+        <w:t>=(</w:t>
+      </w:r>
+      <w:r>
+        <w:t xml:space="preserve"> </w:t>
+      </w:r>
+      <w:r>
+        <w:t>33</w:t>
+      </w:r>
+      <w:proofErr w:type="gramEnd"/>
+      <w:r>
+        <w:t>, -0, 36</w:t>
+      </w:r>
+      <w:r>
+        <w:t>)</w:t>
+      </w:r>
+    </w:p>
+    <w:p>
+      <w:pPr>
+        <w:pStyle w:val="ListParagraph"/>
+        <w:numPr>
+          <w:ilvl w:val="0"/>
+          <w:numId w:val="14"/>
+        </w:numPr>
+        <w:jc w:val="both"/>
+      </w:pPr>
+      <w:r>
+        <w:t>Duplicate straight3 p</w:t>
+      </w:r>
+      <w:proofErr w:type="gramStart"/>
+      <w:r>
+        <w:t>=(</w:t>
+      </w:r>
+      <w:r>
+        <w:t xml:space="preserve"> </w:t>
+      </w:r>
+      <w:r>
+        <w:t>37</w:t>
+      </w:r>
+      <w:proofErr w:type="gramEnd"/>
+      <w:r>
+        <w:t>, -0, -24</w:t>
+      </w:r>
+      <w:r>
+        <w:t>)</w:t>
+      </w:r>
+    </w:p>
+    <w:p>
+      <w:pPr>
+        <w:pStyle w:val="ListParagraph"/>
+        <w:numPr>
+          <w:ilvl w:val="0"/>
+          <w:numId w:val="14"/>
+        </w:numPr>
+        <w:jc w:val="both"/>
+      </w:pPr>
+      <w:r>
+        <w:drawing>
+          <wp:inline distT="0" distB="0" distL="0" distR="0" wp14:anchorId="3ED75131" wp14:editId="476D6E52">
+            <wp:extent cx="5943600" cy="3664585"/>
+            <wp:effectExtent l="0" t="0" r="0" b="0"/>
+            <wp:docPr id="1581146531" name="Picture 1" descr="A video game of a race track&#10;&#10;Description automatically generated"/>
+            <wp:cNvGraphicFramePr>
+              <a:graphicFrameLocks xmlns:a="http://schemas.openxmlformats.org/drawingml/2006/main" noChangeAspect="1"/>
+            </wp:cNvGraphicFramePr>
+            <a:graphic xmlns:a="http://schemas.openxmlformats.org/drawingml/2006/main">
+              <a:graphicData uri="http://schemas.openxmlformats.org/drawingml/2006/picture">
+                <pic:pic xmlns:pic="http://schemas.openxmlformats.org/drawingml/2006/picture">
+                  <pic:nvPicPr>
+                    <pic:cNvPr id="1581146531" name="Picture 1" descr="A video game of a race track&#10;&#10;Description automatically generated"/>
+                    <pic:cNvPicPr/>
+                  </pic:nvPicPr>
+                  <pic:blipFill>
+                    <a:blip r:embed="rId14">
+                      <a:extLst>
+                        <a:ext uri="{28A0092B-C50C-407E-A947-70E740481C1C}">
+                          <a14:useLocalDpi xmlns:a14="http://schemas.microsoft.com/office/drawing/2010/main" val="0"/>
+                        </a:ext>
+                      </a:extLst>
+                    </a:blip>
+                    <a:stretch>
+                      <a:fillRect/>
+                    </a:stretch>
+                  </pic:blipFill>
+                  <pic:spPr>
+                    <a:xfrm>
+                      <a:off x="0" y="0"/>
+                      <a:ext cx="5943600" cy="3664585"/>
+                    </a:xfrm>
+                    <a:prstGeom prst="rect">
+                      <a:avLst/>
+                    </a:prstGeom>
+                  </pic:spPr>
+                </pic:pic>
+              </a:graphicData>
+            </a:graphic>
+          </wp:inline>
+        </w:drawing>
+      </w:r>
+    </w:p>
+    <w:p>
+      <w:pPr>
+        <w:pStyle w:val="ListParagraph"/>
+        <w:numPr>
+          <w:ilvl w:val="0"/>
+          <w:numId w:val="14"/>
+        </w:numPr>
+        <w:jc w:val="both"/>
+      </w:pPr>
+      <w:r>
+        <w:t>Position the car near the start line, play and see.</w:t>
       </w:r>
     </w:p>
     <w:p>
@@ -312,12 +1969,11 @@
       <w:pPr>
         <w:pStyle w:val="Heading1"/>
       </w:pPr>
-      <w:r>
-        <w:t>Play</w:t>
-      </w:r>
-      <w:r>
-        <w:t>h1</w:t>
-      </w:r>
+      <w:bookmarkStart w:id="2" w:name="_Toc181711502"/>
+      <w:r>
+        <w:t>Make the lights and ‘start race’ conditions</w:t>
+      </w:r>
+      <w:bookmarkEnd w:id="2"/>
     </w:p>
     <w:p>
       <w:pPr>
@@ -329,7 +1985,21 @@
         <w:jc w:val="both"/>
       </w:pPr>
       <w:r>
-        <w:t>Play and see.</w:t>
+        <w:t xml:space="preserve">Rename </w:t>
+      </w:r>
+      <w:r>
+        <w:t>A-Chassis 6.81T by Novena</w:t>
+      </w:r>
+      <w:r>
+        <w:t xml:space="preserve"> to Car1. Drag drop Car1 to </w:t>
+      </w:r>
+      <w:proofErr w:type="spellStart"/>
+      <w:r>
+        <w:t>ServerStorage</w:t>
+      </w:r>
+      <w:proofErr w:type="spellEnd"/>
+      <w:r>
+        <w:t>.</w:t>
       </w:r>
     </w:p>
     <w:p>
@@ -342,7 +2012,1234 @@
         <w:jc w:val="both"/>
       </w:pPr>
       <w:r>
-        <w:t>Gamer must be able to jump into Car, left shift+E to go to first gear and use ‘wasd’ to drive.</w:t>
+        <w:t>Add a part. Size = (</w:t>
+      </w:r>
+      <w:r>
+        <w:t>4, 0.3, 3</w:t>
+      </w:r>
+      <w:r>
+        <w:t>). Pos = (</w:t>
+      </w:r>
+      <w:r>
+        <w:t>1.2, 0.15, -63.9</w:t>
+      </w:r>
+      <w:r>
+        <w:t xml:space="preserve">). Rename to </w:t>
+      </w:r>
+      <w:proofErr w:type="spellStart"/>
+      <w:r>
+        <w:t>ResetVeh</w:t>
+      </w:r>
+      <w:proofErr w:type="spellEnd"/>
+      <w:r>
+        <w:t>.</w:t>
+      </w:r>
+      <w:r>
+        <w:t xml:space="preserve"> Color to blue. Material to diamond plate. </w:t>
+      </w:r>
+      <w:proofErr w:type="gramStart"/>
+      <w:r>
+        <w:t>Anchor</w:t>
+      </w:r>
+      <w:proofErr w:type="gramEnd"/>
+      <w:r>
+        <w:t xml:space="preserve"> it.</w:t>
+      </w:r>
+    </w:p>
+    <w:p>
+      <w:pPr>
+        <w:pStyle w:val="ListParagraph"/>
+        <w:numPr>
+          <w:ilvl w:val="0"/>
+          <w:numId w:val="15"/>
+        </w:numPr>
+        <w:jc w:val="both"/>
+      </w:pPr>
+      <w:r>
+        <w:t xml:space="preserve">Under </w:t>
+      </w:r>
+      <w:proofErr w:type="spellStart"/>
+      <w:r>
+        <w:t>ResetVeh</w:t>
+      </w:r>
+      <w:proofErr w:type="spellEnd"/>
+      <w:r>
+        <w:t xml:space="preserve"> add a </w:t>
+      </w:r>
+      <w:proofErr w:type="spellStart"/>
+      <w:r>
+        <w:t>ResetVehScr</w:t>
+      </w:r>
+      <w:proofErr w:type="spellEnd"/>
+      <w:r>
+        <w:t>. In script add below code.</w:t>
+      </w:r>
+    </w:p>
+    <w:p>
+      <w:pPr>
+        <w:ind w:left="360"/>
+        <w:jc w:val="both"/>
+      </w:pPr>
+      <w:r>
+        <w:t xml:space="preserve">local </w:t>
+      </w:r>
+      <w:proofErr w:type="spellStart"/>
+      <w:r>
+        <w:t>resetBlk</w:t>
+      </w:r>
+      <w:proofErr w:type="spellEnd"/>
+      <w:r>
+        <w:t xml:space="preserve"> = </w:t>
+      </w:r>
+      <w:proofErr w:type="spellStart"/>
+      <w:proofErr w:type="gramStart"/>
+      <w:r>
+        <w:t>script.Parent</w:t>
+      </w:r>
+      <w:proofErr w:type="spellEnd"/>
+      <w:proofErr w:type="gramEnd"/>
+    </w:p>
+    <w:p>
+      <w:pPr>
+        <w:ind w:left="360"/>
+        <w:jc w:val="both"/>
+      </w:pPr>
+      <w:r>
+        <w:lastRenderedPageBreak/>
+        <w:t xml:space="preserve">local </w:t>
+      </w:r>
+      <w:proofErr w:type="spellStart"/>
+      <w:r>
+        <w:t>resetDone</w:t>
+      </w:r>
+      <w:proofErr w:type="spellEnd"/>
+      <w:r>
+        <w:t xml:space="preserve"> = false</w:t>
+      </w:r>
+    </w:p>
+    <w:p>
+      <w:pPr>
+        <w:ind w:left="360"/>
+        <w:jc w:val="both"/>
+      </w:pPr>
+    </w:p>
+    <w:p>
+      <w:pPr>
+        <w:ind w:left="360"/>
+        <w:jc w:val="both"/>
+      </w:pPr>
+      <w:r>
+        <w:t xml:space="preserve">function </w:t>
+      </w:r>
+      <w:proofErr w:type="spellStart"/>
+      <w:proofErr w:type="gramStart"/>
+      <w:r>
+        <w:t>ResetCars</w:t>
+      </w:r>
+      <w:proofErr w:type="spellEnd"/>
+      <w:r>
+        <w:t>(</w:t>
+      </w:r>
+      <w:proofErr w:type="gramEnd"/>
+      <w:r>
+        <w:t>)</w:t>
+      </w:r>
+    </w:p>
+    <w:p>
+      <w:pPr>
+        <w:ind w:left="360"/>
+        <w:jc w:val="both"/>
+      </w:pPr>
+      <w:r>
+        <w:tab/>
+      </w:r>
+    </w:p>
+    <w:p>
+      <w:pPr>
+        <w:ind w:left="360"/>
+        <w:jc w:val="both"/>
+      </w:pPr>
+      <w:r>
+        <w:tab/>
+        <w:t xml:space="preserve">if </w:t>
+      </w:r>
+      <w:proofErr w:type="spellStart"/>
+      <w:r>
+        <w:t>resetDone</w:t>
+      </w:r>
+      <w:proofErr w:type="spellEnd"/>
+      <w:r>
+        <w:t xml:space="preserve"> then</w:t>
+      </w:r>
+    </w:p>
+    <w:p>
+      <w:pPr>
+        <w:ind w:left="360"/>
+        <w:jc w:val="both"/>
+      </w:pPr>
+      <w:r>
+        <w:tab/>
+      </w:r>
+      <w:r>
+        <w:tab/>
+        <w:t>return</w:t>
+      </w:r>
+    </w:p>
+    <w:p>
+      <w:pPr>
+        <w:ind w:left="360"/>
+        <w:jc w:val="both"/>
+      </w:pPr>
+      <w:r>
+        <w:tab/>
+        <w:t>end</w:t>
+      </w:r>
+    </w:p>
+    <w:p>
+      <w:pPr>
+        <w:ind w:left="360"/>
+        <w:jc w:val="both"/>
+      </w:pPr>
+      <w:r>
+        <w:tab/>
+      </w:r>
+    </w:p>
+    <w:p>
+      <w:pPr>
+        <w:ind w:left="360"/>
+        <w:jc w:val="both"/>
+      </w:pPr>
+      <w:r>
+        <w:tab/>
+      </w:r>
+      <w:proofErr w:type="spellStart"/>
+      <w:r>
+        <w:t>resetDone</w:t>
+      </w:r>
+      <w:proofErr w:type="spellEnd"/>
+      <w:r>
+        <w:t xml:space="preserve"> = true</w:t>
+      </w:r>
+    </w:p>
+    <w:p>
+      <w:pPr>
+        <w:ind w:left="360"/>
+        <w:jc w:val="both"/>
+      </w:pPr>
+      <w:r>
+        <w:tab/>
+      </w:r>
+      <w:proofErr w:type="gramStart"/>
+      <w:r>
+        <w:t>print(</w:t>
+      </w:r>
+      <w:proofErr w:type="gramEnd"/>
+      <w:r>
+        <w:t>'deleting current cars')</w:t>
+      </w:r>
+    </w:p>
+    <w:p>
+      <w:pPr>
+        <w:ind w:left="360"/>
+        <w:jc w:val="both"/>
+      </w:pPr>
+      <w:r>
+        <w:tab/>
+        <w:t xml:space="preserve">for </w:t>
+      </w:r>
+      <w:proofErr w:type="gramStart"/>
+      <w:r>
+        <w:t>_,obj</w:t>
+      </w:r>
+      <w:proofErr w:type="gramEnd"/>
+      <w:r>
+        <w:t xml:space="preserve"> in pairs(</w:t>
+      </w:r>
+      <w:proofErr w:type="spellStart"/>
+      <w:r>
+        <w:t>game.Workspace:GetChildren</w:t>
+      </w:r>
+      <w:proofErr w:type="spellEnd"/>
+      <w:r>
+        <w:t>()) do</w:t>
+      </w:r>
+    </w:p>
+    <w:p>
+      <w:pPr>
+        <w:ind w:left="360"/>
+        <w:jc w:val="both"/>
+      </w:pPr>
+      <w:r>
+        <w:tab/>
+      </w:r>
+      <w:r>
+        <w:tab/>
+        <w:t xml:space="preserve">if </w:t>
+      </w:r>
+      <w:proofErr w:type="spellStart"/>
+      <w:proofErr w:type="gramStart"/>
+      <w:r>
+        <w:t>obj.Name</w:t>
+      </w:r>
+      <w:proofErr w:type="gramEnd"/>
+      <w:r>
+        <w:t>:match</w:t>
+      </w:r>
+      <w:proofErr w:type="spellEnd"/>
+      <w:r>
+        <w:t>("Car") then</w:t>
+      </w:r>
+    </w:p>
+    <w:p>
+      <w:pPr>
+        <w:ind w:left="360"/>
+        <w:jc w:val="both"/>
+      </w:pPr>
+      <w:r>
+        <w:tab/>
+      </w:r>
+      <w:r>
+        <w:tab/>
+      </w:r>
+      <w:r>
+        <w:tab/>
+        <w:t>print(</w:t>
+      </w:r>
+      <w:proofErr w:type="spellStart"/>
+      <w:proofErr w:type="gramStart"/>
+      <w:r>
+        <w:t>obj.Name</w:t>
+      </w:r>
+      <w:proofErr w:type="spellEnd"/>
+      <w:proofErr w:type="gramEnd"/>
+      <w:r>
+        <w:t>)</w:t>
+      </w:r>
+    </w:p>
+    <w:p>
+      <w:pPr>
+        <w:ind w:left="360"/>
+        <w:jc w:val="both"/>
+      </w:pPr>
+      <w:r>
+        <w:tab/>
+      </w:r>
+      <w:r>
+        <w:tab/>
+      </w:r>
+      <w:r>
+        <w:tab/>
+      </w:r>
+      <w:proofErr w:type="spellStart"/>
+      <w:proofErr w:type="gramStart"/>
+      <w:r>
+        <w:t>obj:Destroy</w:t>
+      </w:r>
+      <w:proofErr w:type="spellEnd"/>
+      <w:proofErr w:type="gramEnd"/>
+      <w:r>
+        <w:t>()</w:t>
+      </w:r>
+    </w:p>
+    <w:p>
+      <w:pPr>
+        <w:ind w:left="360"/>
+        <w:jc w:val="both"/>
+      </w:pPr>
+      <w:r>
+        <w:tab/>
+      </w:r>
+      <w:r>
+        <w:tab/>
+        <w:t>end</w:t>
+      </w:r>
+    </w:p>
+    <w:p>
+      <w:pPr>
+        <w:ind w:left="360"/>
+        <w:jc w:val="both"/>
+      </w:pPr>
+      <w:r>
+        <w:tab/>
+        <w:t>end</w:t>
+      </w:r>
+    </w:p>
+    <w:p>
+      <w:pPr>
+        <w:ind w:left="360"/>
+        <w:jc w:val="both"/>
+      </w:pPr>
+      <w:r>
+        <w:tab/>
+      </w:r>
+    </w:p>
+    <w:p>
+      <w:pPr>
+        <w:ind w:left="360"/>
+        <w:jc w:val="both"/>
+      </w:pPr>
+      <w:r>
+        <w:tab/>
+      </w:r>
+      <w:proofErr w:type="gramStart"/>
+      <w:r>
+        <w:t>print(</w:t>
+      </w:r>
+      <w:proofErr w:type="gramEnd"/>
+      <w:r>
+        <w:t>'cloning new cars')</w:t>
+      </w:r>
+    </w:p>
+    <w:p>
+      <w:pPr>
+        <w:ind w:left="360"/>
+        <w:jc w:val="both"/>
+      </w:pPr>
+      <w:r>
+        <w:tab/>
+        <w:t xml:space="preserve">for </w:t>
+      </w:r>
+      <w:proofErr w:type="gramStart"/>
+      <w:r>
+        <w:t>_,obj</w:t>
+      </w:r>
+      <w:proofErr w:type="gramEnd"/>
+      <w:r>
+        <w:t xml:space="preserve"> in pairs(</w:t>
+      </w:r>
+      <w:proofErr w:type="spellStart"/>
+      <w:r>
+        <w:t>game.ServerStorage:GetChildren</w:t>
+      </w:r>
+      <w:proofErr w:type="spellEnd"/>
+      <w:r>
+        <w:t>()) do</w:t>
+      </w:r>
+    </w:p>
+    <w:p>
+      <w:pPr>
+        <w:ind w:left="360"/>
+        <w:jc w:val="both"/>
+      </w:pPr>
+      <w:r>
+        <w:tab/>
+      </w:r>
+      <w:r>
+        <w:tab/>
+        <w:t>print(</w:t>
+      </w:r>
+      <w:proofErr w:type="spellStart"/>
+      <w:proofErr w:type="gramStart"/>
+      <w:r>
+        <w:t>obj.Name</w:t>
+      </w:r>
+      <w:proofErr w:type="spellEnd"/>
+      <w:proofErr w:type="gramEnd"/>
+      <w:r>
+        <w:t>)</w:t>
+      </w:r>
+    </w:p>
+    <w:p>
+      <w:pPr>
+        <w:ind w:left="360"/>
+        <w:jc w:val="both"/>
+      </w:pPr>
+      <w:r>
+        <w:tab/>
+      </w:r>
+      <w:r>
+        <w:tab/>
+        <w:t xml:space="preserve">local </w:t>
+      </w:r>
+      <w:proofErr w:type="spellStart"/>
+      <w:r>
+        <w:t>carCopy</w:t>
+      </w:r>
+      <w:proofErr w:type="spellEnd"/>
+      <w:r>
+        <w:t xml:space="preserve"> = </w:t>
+      </w:r>
+      <w:proofErr w:type="spellStart"/>
+      <w:proofErr w:type="gramStart"/>
+      <w:r>
+        <w:t>obj:Clone</w:t>
+      </w:r>
+      <w:proofErr w:type="spellEnd"/>
+      <w:proofErr w:type="gramEnd"/>
+      <w:r>
+        <w:t>()</w:t>
+      </w:r>
+    </w:p>
+    <w:p>
+      <w:pPr>
+        <w:ind w:left="360"/>
+        <w:jc w:val="both"/>
+      </w:pPr>
+      <w:r>
+        <w:tab/>
+      </w:r>
+      <w:r>
+        <w:tab/>
+      </w:r>
+      <w:proofErr w:type="spellStart"/>
+      <w:r>
+        <w:t>carCopy.Parent</w:t>
+      </w:r>
+      <w:proofErr w:type="spellEnd"/>
+      <w:r>
+        <w:t xml:space="preserve"> = </w:t>
+      </w:r>
+      <w:proofErr w:type="spellStart"/>
+      <w:proofErr w:type="gramStart"/>
+      <w:r>
+        <w:t>game.Workspace</w:t>
+      </w:r>
+      <w:proofErr w:type="spellEnd"/>
+      <w:proofErr w:type="gramEnd"/>
+    </w:p>
+    <w:p>
+      <w:pPr>
+        <w:ind w:left="360"/>
+        <w:jc w:val="both"/>
+      </w:pPr>
+      <w:r>
+        <w:tab/>
+      </w:r>
+      <w:r>
+        <w:tab/>
+      </w:r>
+      <w:proofErr w:type="spellStart"/>
+      <w:proofErr w:type="gramStart"/>
+      <w:r>
+        <w:t>carCopy:MakeJoints</w:t>
+      </w:r>
+      <w:proofErr w:type="spellEnd"/>
+      <w:proofErr w:type="gramEnd"/>
+      <w:r>
+        <w:t>()</w:t>
+      </w:r>
+    </w:p>
+    <w:p>
+      <w:pPr>
+        <w:ind w:left="360"/>
+        <w:jc w:val="both"/>
+      </w:pPr>
+      <w:r>
+        <w:tab/>
+        <w:t>end</w:t>
+      </w:r>
+    </w:p>
+    <w:p>
+      <w:pPr>
+        <w:ind w:left="360"/>
+        <w:jc w:val="both"/>
+      </w:pPr>
+      <w:r>
+        <w:tab/>
+      </w:r>
+    </w:p>
+    <w:p>
+      <w:pPr>
+        <w:ind w:left="360"/>
+        <w:jc w:val="both"/>
+      </w:pPr>
+      <w:r>
+        <w:tab/>
+      </w:r>
+      <w:proofErr w:type="gramStart"/>
+      <w:r>
+        <w:t>wait(</w:t>
+      </w:r>
+      <w:proofErr w:type="gramEnd"/>
+      <w:r>
+        <w:t>20)</w:t>
+      </w:r>
+    </w:p>
+    <w:p>
+      <w:pPr>
+        <w:ind w:left="360"/>
+        <w:jc w:val="both"/>
+      </w:pPr>
+      <w:r>
+        <w:tab/>
+      </w:r>
+    </w:p>
+    <w:p>
+      <w:pPr>
+        <w:ind w:left="360"/>
+        <w:jc w:val="both"/>
+      </w:pPr>
+      <w:r>
+        <w:tab/>
+      </w:r>
+      <w:proofErr w:type="spellStart"/>
+      <w:r>
+        <w:t>resetDone</w:t>
+      </w:r>
+      <w:proofErr w:type="spellEnd"/>
+      <w:r>
+        <w:t xml:space="preserve"> = false</w:t>
+      </w:r>
+    </w:p>
+    <w:p>
+      <w:pPr>
+        <w:ind w:left="360"/>
+        <w:jc w:val="both"/>
+      </w:pPr>
+      <w:r>
+        <w:tab/>
+      </w:r>
+    </w:p>
+    <w:p>
+      <w:pPr>
+        <w:ind w:left="360"/>
+        <w:jc w:val="both"/>
+      </w:pPr>
+      <w:r>
+        <w:lastRenderedPageBreak/>
+        <w:t>end</w:t>
+      </w:r>
+    </w:p>
+    <w:p>
+      <w:pPr>
+        <w:ind w:left="360"/>
+        <w:jc w:val="both"/>
+      </w:pPr>
+    </w:p>
+    <w:p>
+      <w:pPr>
+        <w:ind w:left="360"/>
+        <w:jc w:val="both"/>
+      </w:pPr>
+      <w:proofErr w:type="spellStart"/>
+      <w:proofErr w:type="gramStart"/>
+      <w:r>
+        <w:t>resetBlk.Touched:Connect</w:t>
+      </w:r>
+      <w:proofErr w:type="spellEnd"/>
+      <w:proofErr w:type="gramEnd"/>
+      <w:r>
+        <w:t>(</w:t>
+      </w:r>
+      <w:proofErr w:type="spellStart"/>
+      <w:r>
+        <w:t>ResetCars</w:t>
+      </w:r>
+      <w:proofErr w:type="spellEnd"/>
+      <w:r>
+        <w:t>)</w:t>
+      </w:r>
+    </w:p>
+    <w:p>
+      <w:pPr>
+        <w:pStyle w:val="ListParagraph"/>
+        <w:numPr>
+          <w:ilvl w:val="0"/>
+          <w:numId w:val="15"/>
+        </w:numPr>
+        <w:jc w:val="both"/>
+      </w:pPr>
+      <w:r>
+        <w:t xml:space="preserve">When we start the game, only after we step on the plate, </w:t>
+      </w:r>
+      <w:proofErr w:type="gramStart"/>
+      <w:r>
+        <w:t>car</w:t>
+      </w:r>
+      <w:proofErr w:type="gramEnd"/>
+      <w:r>
+        <w:t xml:space="preserve"> will be </w:t>
+      </w:r>
+      <w:proofErr w:type="gramStart"/>
+      <w:r>
+        <w:t>spawned</w:t>
+      </w:r>
+      <w:proofErr w:type="gramEnd"/>
+      <w:r>
+        <w:t xml:space="preserve"> and game will begin.</w:t>
+      </w:r>
+    </w:p>
+    <w:p>
+      <w:pPr>
+        <w:pStyle w:val="ListParagraph"/>
+        <w:numPr>
+          <w:ilvl w:val="0"/>
+          <w:numId w:val="15"/>
+        </w:numPr>
+        <w:jc w:val="both"/>
+      </w:pPr>
+      <w:r>
+        <w:t xml:space="preserve">Duplicate </w:t>
+      </w:r>
+      <w:proofErr w:type="spellStart"/>
+      <w:r>
+        <w:t>StartLight</w:t>
+      </w:r>
+      <w:proofErr w:type="spellEnd"/>
+      <w:r>
+        <w:t xml:space="preserve"> and move it to ‘Track’ folder. Pos = (</w:t>
+      </w:r>
+      <w:r>
+        <w:t>7.6, 9.1, -110.6</w:t>
+      </w:r>
+      <w:proofErr w:type="gramStart"/>
+      <w:r>
+        <w:t>) ,</w:t>
+      </w:r>
+      <w:proofErr w:type="gramEnd"/>
+      <w:r>
+        <w:t xml:space="preserve"> or=(0,90,0)</w:t>
+      </w:r>
+    </w:p>
+    <w:p>
+      <w:pPr>
+        <w:pStyle w:val="ListParagraph"/>
+        <w:numPr>
+          <w:ilvl w:val="0"/>
+          <w:numId w:val="15"/>
+        </w:numPr>
+        <w:jc w:val="both"/>
+      </w:pPr>
+      <w:r>
+        <w:t xml:space="preserve">Create a part, </w:t>
+      </w:r>
+      <w:proofErr w:type="gramStart"/>
+      <w:r>
+        <w:t>rename</w:t>
+      </w:r>
+      <w:proofErr w:type="gramEnd"/>
+      <w:r>
+        <w:t xml:space="preserve"> to Gate, anchor it. Set size = (</w:t>
+      </w:r>
+      <w:r>
+        <w:t>57.6, 19, 6</w:t>
+      </w:r>
+      <w:r>
+        <w:t>), pos = (</w:t>
+      </w:r>
+      <w:r>
+        <w:t>38, 9.7, -88.1</w:t>
+      </w:r>
+      <w:r>
+        <w:t>) and transparency = 0.7. Color to white, material to Asphalt.</w:t>
+      </w:r>
+    </w:p>
+    <w:p>
+      <w:pPr>
+        <w:pStyle w:val="ListParagraph"/>
+        <w:numPr>
+          <w:ilvl w:val="0"/>
+          <w:numId w:val="15"/>
+        </w:numPr>
+        <w:jc w:val="both"/>
+      </w:pPr>
+      <w:r>
+        <w:t xml:space="preserve">In </w:t>
+      </w:r>
+      <w:proofErr w:type="spellStart"/>
+      <w:r>
+        <w:t>ServerScriptService</w:t>
+      </w:r>
+      <w:proofErr w:type="spellEnd"/>
+      <w:r>
+        <w:t xml:space="preserve"> add script and rename to Lts</w:t>
+      </w:r>
+    </w:p>
+    <w:p>
+      <w:pPr>
+        <w:pStyle w:val="ListParagraph"/>
+        <w:numPr>
+          <w:ilvl w:val="0"/>
+          <w:numId w:val="15"/>
+        </w:numPr>
+        <w:jc w:val="both"/>
+      </w:pPr>
+      <w:r>
+        <w:t>In script add below code.</w:t>
+      </w:r>
+    </w:p>
+    <w:p>
+      <w:pPr>
+        <w:ind w:left="360"/>
+        <w:jc w:val="both"/>
+      </w:pPr>
+      <w:r>
+        <w:t xml:space="preserve">local </w:t>
+      </w:r>
+      <w:proofErr w:type="spellStart"/>
+      <w:r>
+        <w:t>redLt</w:t>
+      </w:r>
+      <w:proofErr w:type="spellEnd"/>
+      <w:r>
+        <w:t xml:space="preserve"> = </w:t>
+      </w:r>
+      <w:proofErr w:type="spellStart"/>
+      <w:proofErr w:type="gramStart"/>
+      <w:r>
+        <w:t>workspace.Track.StartLight</w:t>
+      </w:r>
+      <w:proofErr w:type="gramEnd"/>
+      <w:r>
+        <w:t>.RedModel.LightBulb.PointLight</w:t>
+      </w:r>
+      <w:proofErr w:type="spellEnd"/>
+    </w:p>
+    <w:p>
+      <w:pPr>
+        <w:ind w:left="360"/>
+        <w:jc w:val="both"/>
+      </w:pPr>
+      <w:r>
+        <w:t xml:space="preserve">local </w:t>
+      </w:r>
+      <w:proofErr w:type="spellStart"/>
+      <w:r>
+        <w:t>yelLt</w:t>
+      </w:r>
+      <w:proofErr w:type="spellEnd"/>
+      <w:r>
+        <w:t xml:space="preserve"> = </w:t>
+      </w:r>
+      <w:proofErr w:type="spellStart"/>
+      <w:proofErr w:type="gramStart"/>
+      <w:r>
+        <w:t>workspace.Track.StartLight</w:t>
+      </w:r>
+      <w:proofErr w:type="gramEnd"/>
+      <w:r>
+        <w:t>.YellowModel.LightBulb.PointLight</w:t>
+      </w:r>
+      <w:proofErr w:type="spellEnd"/>
+    </w:p>
+    <w:p>
+      <w:pPr>
+        <w:ind w:left="360"/>
+        <w:jc w:val="both"/>
+      </w:pPr>
+      <w:r>
+        <w:t xml:space="preserve">local </w:t>
+      </w:r>
+      <w:proofErr w:type="spellStart"/>
+      <w:r>
+        <w:t>grnLt</w:t>
+      </w:r>
+      <w:proofErr w:type="spellEnd"/>
+      <w:r>
+        <w:t xml:space="preserve"> = </w:t>
+      </w:r>
+      <w:proofErr w:type="spellStart"/>
+      <w:proofErr w:type="gramStart"/>
+      <w:r>
+        <w:t>workspace.Track.StartLight</w:t>
+      </w:r>
+      <w:proofErr w:type="gramEnd"/>
+      <w:r>
+        <w:t>.GreenModel.LightBulb.PointLight</w:t>
+      </w:r>
+      <w:proofErr w:type="spellEnd"/>
+    </w:p>
+    <w:p>
+      <w:pPr>
+        <w:ind w:left="360"/>
+        <w:jc w:val="both"/>
+      </w:pPr>
+      <w:r>
+        <w:t xml:space="preserve">local gate = </w:t>
+      </w:r>
+      <w:proofErr w:type="spellStart"/>
+      <w:proofErr w:type="gramStart"/>
+      <w:r>
+        <w:t>workspace.Gate</w:t>
+      </w:r>
+      <w:proofErr w:type="spellEnd"/>
+      <w:proofErr w:type="gramEnd"/>
+    </w:p>
+    <w:p>
+      <w:pPr>
+        <w:ind w:left="360"/>
+        <w:jc w:val="both"/>
+      </w:pPr>
+    </w:p>
+    <w:p>
+      <w:pPr>
+        <w:ind w:left="360"/>
+        <w:jc w:val="both"/>
+      </w:pPr>
+      <w:r>
+        <w:t xml:space="preserve">local </w:t>
+      </w:r>
+      <w:proofErr w:type="spellStart"/>
+      <w:r>
+        <w:t>wtTm</w:t>
+      </w:r>
+      <w:proofErr w:type="spellEnd"/>
+      <w:r>
+        <w:t xml:space="preserve"> = 4</w:t>
+      </w:r>
+    </w:p>
+    <w:p>
+      <w:pPr>
+        <w:ind w:left="360"/>
+        <w:jc w:val="both"/>
+      </w:pPr>
+    </w:p>
+    <w:p>
+      <w:pPr>
+        <w:ind w:left="360"/>
+        <w:jc w:val="both"/>
+      </w:pPr>
+      <w:r>
+        <w:t xml:space="preserve">local function </w:t>
+      </w:r>
+      <w:proofErr w:type="spellStart"/>
+      <w:proofErr w:type="gramStart"/>
+      <w:r>
+        <w:t>StLts</w:t>
+      </w:r>
+      <w:proofErr w:type="spellEnd"/>
+      <w:r>
+        <w:t>(</w:t>
+      </w:r>
+      <w:proofErr w:type="gramEnd"/>
+      <w:r>
+        <w:t>)</w:t>
+      </w:r>
+    </w:p>
+    <w:p>
+      <w:pPr>
+        <w:ind w:left="360"/>
+        <w:jc w:val="both"/>
+      </w:pPr>
+      <w:r>
+        <w:tab/>
+        <w:t>wait(</w:t>
+      </w:r>
+      <w:proofErr w:type="spellStart"/>
+      <w:r>
+        <w:t>wtTm</w:t>
+      </w:r>
+      <w:proofErr w:type="spellEnd"/>
+      <w:r>
+        <w:t>)</w:t>
+      </w:r>
+    </w:p>
+    <w:p>
+      <w:pPr>
+        <w:ind w:left="360"/>
+        <w:jc w:val="both"/>
+      </w:pPr>
+      <w:r>
+        <w:tab/>
+      </w:r>
+      <w:proofErr w:type="gramStart"/>
+      <w:r>
+        <w:t>print(</w:t>
+      </w:r>
+      <w:proofErr w:type="gramEnd"/>
+      <w:r>
+        <w:t>'red on')</w:t>
+      </w:r>
+    </w:p>
+    <w:p>
+      <w:pPr>
+        <w:ind w:left="360"/>
+        <w:jc w:val="both"/>
+      </w:pPr>
+      <w:r>
+        <w:tab/>
+      </w:r>
+      <w:proofErr w:type="spellStart"/>
+      <w:r>
+        <w:t>redLt.Enabled</w:t>
+      </w:r>
+      <w:proofErr w:type="spellEnd"/>
+      <w:r>
+        <w:t xml:space="preserve"> = true</w:t>
+      </w:r>
+    </w:p>
+    <w:p>
+      <w:pPr>
+        <w:ind w:left="360"/>
+        <w:jc w:val="both"/>
+      </w:pPr>
+      <w:r>
+        <w:tab/>
+        <w:t>wait(</w:t>
+      </w:r>
+      <w:proofErr w:type="spellStart"/>
+      <w:r>
+        <w:t>wtTm</w:t>
+      </w:r>
+      <w:proofErr w:type="spellEnd"/>
+      <w:r>
+        <w:t>)</w:t>
+      </w:r>
+    </w:p>
+    <w:p>
+      <w:pPr>
+        <w:ind w:left="360"/>
+        <w:jc w:val="both"/>
+      </w:pPr>
+      <w:r>
+        <w:tab/>
+      </w:r>
+      <w:proofErr w:type="gramStart"/>
+      <w:r>
+        <w:t>print(</w:t>
+      </w:r>
+      <w:proofErr w:type="gramEnd"/>
+      <w:r>
+        <w:t>'red off, yellow on')</w:t>
+      </w:r>
+    </w:p>
+    <w:p>
+      <w:pPr>
+        <w:ind w:left="360"/>
+        <w:jc w:val="both"/>
+      </w:pPr>
+      <w:r>
+        <w:tab/>
+      </w:r>
+      <w:proofErr w:type="spellStart"/>
+      <w:r>
+        <w:t>redLt.Enabled</w:t>
+      </w:r>
+      <w:proofErr w:type="spellEnd"/>
+      <w:r>
+        <w:t xml:space="preserve"> = false</w:t>
+      </w:r>
+    </w:p>
+    <w:p>
+      <w:pPr>
+        <w:ind w:left="360"/>
+        <w:jc w:val="both"/>
+      </w:pPr>
+      <w:r>
+        <w:tab/>
+      </w:r>
+      <w:proofErr w:type="spellStart"/>
+      <w:r>
+        <w:t>yelLt.Enabled</w:t>
+      </w:r>
+      <w:proofErr w:type="spellEnd"/>
+      <w:r>
+        <w:t xml:space="preserve"> = true</w:t>
+      </w:r>
+    </w:p>
+    <w:p>
+      <w:pPr>
+        <w:ind w:left="360"/>
+        <w:jc w:val="both"/>
+      </w:pPr>
+      <w:r>
+        <w:tab/>
+        <w:t>wait(</w:t>
+      </w:r>
+      <w:proofErr w:type="spellStart"/>
+      <w:r>
+        <w:t>wtTm</w:t>
+      </w:r>
+      <w:proofErr w:type="spellEnd"/>
+      <w:r>
+        <w:t>)</w:t>
+      </w:r>
+    </w:p>
+    <w:p>
+      <w:pPr>
+        <w:ind w:left="360"/>
+        <w:jc w:val="both"/>
+      </w:pPr>
+      <w:r>
+        <w:tab/>
+      </w:r>
+      <w:proofErr w:type="gramStart"/>
+      <w:r>
+        <w:t>print(</w:t>
+      </w:r>
+      <w:proofErr w:type="gramEnd"/>
+      <w:r>
+        <w:t>'yellow off, green on')</w:t>
+      </w:r>
+    </w:p>
+    <w:p>
+      <w:pPr>
+        <w:ind w:left="360"/>
+        <w:jc w:val="both"/>
+      </w:pPr>
+      <w:r>
+        <w:tab/>
+      </w:r>
+      <w:proofErr w:type="spellStart"/>
+      <w:r>
+        <w:t>yelLt.Enabled</w:t>
+      </w:r>
+      <w:proofErr w:type="spellEnd"/>
+      <w:r>
+        <w:t xml:space="preserve"> = false</w:t>
+      </w:r>
+    </w:p>
+    <w:p>
+      <w:pPr>
+        <w:ind w:left="360"/>
+        <w:jc w:val="both"/>
+      </w:pPr>
+      <w:r>
+        <w:tab/>
+      </w:r>
+      <w:proofErr w:type="spellStart"/>
+      <w:r>
+        <w:t>grnLt.Enabled</w:t>
+      </w:r>
+      <w:proofErr w:type="spellEnd"/>
+      <w:r>
+        <w:t xml:space="preserve"> = true</w:t>
+      </w:r>
+    </w:p>
+    <w:p>
+      <w:pPr>
+        <w:ind w:left="360"/>
+        <w:jc w:val="both"/>
+      </w:pPr>
+      <w:r>
+        <w:tab/>
+      </w:r>
+      <w:proofErr w:type="spellStart"/>
+      <w:proofErr w:type="gramStart"/>
+      <w:r>
+        <w:t>gate.Transparency</w:t>
+      </w:r>
+      <w:proofErr w:type="spellEnd"/>
+      <w:proofErr w:type="gramEnd"/>
+      <w:r>
+        <w:t xml:space="preserve"> = 1</w:t>
+      </w:r>
+    </w:p>
+    <w:p>
+      <w:pPr>
+        <w:ind w:left="360"/>
+        <w:jc w:val="both"/>
+      </w:pPr>
+      <w:r>
+        <w:tab/>
+      </w:r>
+      <w:proofErr w:type="spellStart"/>
+      <w:proofErr w:type="gramStart"/>
+      <w:r>
+        <w:t>gate.CanCollide</w:t>
+      </w:r>
+      <w:proofErr w:type="spellEnd"/>
+      <w:proofErr w:type="gramEnd"/>
+      <w:r>
+        <w:t xml:space="preserve"> = false</w:t>
+      </w:r>
+    </w:p>
+    <w:p>
+      <w:pPr>
+        <w:ind w:left="360"/>
+        <w:jc w:val="both"/>
+      </w:pPr>
+      <w:r>
+        <w:lastRenderedPageBreak/>
+        <w:tab/>
+        <w:t>wait(</w:t>
+      </w:r>
+      <w:proofErr w:type="spellStart"/>
+      <w:r>
+        <w:t>wtTm</w:t>
+      </w:r>
+      <w:proofErr w:type="spellEnd"/>
+      <w:r>
+        <w:t>*4)</w:t>
+      </w:r>
+    </w:p>
+    <w:p>
+      <w:pPr>
+        <w:ind w:left="360"/>
+        <w:jc w:val="both"/>
+      </w:pPr>
+      <w:r>
+        <w:tab/>
+      </w:r>
+      <w:proofErr w:type="gramStart"/>
+      <w:r>
+        <w:t>print(</w:t>
+      </w:r>
+      <w:proofErr w:type="gramEnd"/>
+      <w:r>
+        <w:t>'Green off')</w:t>
+      </w:r>
+    </w:p>
+    <w:p>
+      <w:pPr>
+        <w:ind w:left="360"/>
+        <w:jc w:val="both"/>
+      </w:pPr>
+      <w:r>
+        <w:tab/>
+      </w:r>
+      <w:proofErr w:type="spellStart"/>
+      <w:r>
+        <w:t>grnLt.Enabled</w:t>
+      </w:r>
+      <w:proofErr w:type="spellEnd"/>
+      <w:r>
+        <w:t xml:space="preserve"> = false</w:t>
+      </w:r>
+    </w:p>
+    <w:p>
+      <w:pPr>
+        <w:ind w:left="360"/>
+        <w:jc w:val="both"/>
+      </w:pPr>
+      <w:r>
+        <w:t>end</w:t>
+      </w:r>
+    </w:p>
+    <w:p>
+      <w:pPr>
+        <w:ind w:left="360"/>
+        <w:jc w:val="both"/>
+      </w:pPr>
+    </w:p>
+    <w:p>
+      <w:pPr>
+        <w:ind w:left="360"/>
+        <w:jc w:val="both"/>
+      </w:pPr>
+      <w:proofErr w:type="spellStart"/>
+      <w:proofErr w:type="gramStart"/>
+      <w:r>
+        <w:t>StLts</w:t>
+      </w:r>
+      <w:proofErr w:type="spellEnd"/>
+      <w:r>
+        <w:t>(</w:t>
+      </w:r>
+      <w:proofErr w:type="gramEnd"/>
+      <w:r>
+        <w:t>)</w:t>
+      </w:r>
+    </w:p>
+    <w:p>
+      <w:pPr>
+        <w:pStyle w:val="ListParagraph"/>
+        <w:numPr>
+          <w:ilvl w:val="0"/>
+          <w:numId w:val="15"/>
+        </w:numPr>
+        <w:jc w:val="both"/>
+      </w:pPr>
+      <w:r>
+        <w:t xml:space="preserve">Play and see. First red, then yellow, then green light turns on and when green is on, the ‘Gate’ will </w:t>
+      </w:r>
+      <w:proofErr w:type="gramStart"/>
+      <w:r>
+        <w:t>disappear</w:t>
+      </w:r>
+      <w:proofErr w:type="gramEnd"/>
+      <w:r>
+        <w:t xml:space="preserve"> and car can start the race!</w:t>
       </w:r>
     </w:p>
     <w:p>
@@ -354,12 +3251,11 @@
       <w:pPr>
         <w:pStyle w:val="Heading1"/>
       </w:pPr>
-      <w:r>
-        <w:t>Play</w:t>
-      </w:r>
-      <w:r>
-        <w:t>h2</w:t>
-      </w:r>
+      <w:bookmarkStart w:id="3" w:name="_Toc181711503"/>
+      <w:r>
+        <w:t>Make the checkpoints</w:t>
+      </w:r>
+      <w:bookmarkEnd w:id="3"/>
     </w:p>
     <w:p>
       <w:pPr>
@@ -371,7 +3267,45 @@
         <w:jc w:val="both"/>
       </w:pPr>
       <w:r>
-        <w:t>Play and see.</w:t>
+        <w:t>Add Gui as shown in image below. Note the ‘</w:t>
+      </w:r>
+      <w:proofErr w:type="spellStart"/>
+      <w:r>
+        <w:t>ChkPtLbl</w:t>
+      </w:r>
+      <w:proofErr w:type="spellEnd"/>
+      <w:r>
+        <w:t>’ and ‘</w:t>
+      </w:r>
+      <w:proofErr w:type="spellStart"/>
+      <w:r>
+        <w:t>WonGame</w:t>
+      </w:r>
+      <w:proofErr w:type="spellEnd"/>
+      <w:r>
+        <w:t>’. The text for ‘</w:t>
+      </w:r>
+      <w:proofErr w:type="spellStart"/>
+      <w:r>
+        <w:t>WonGame</w:t>
+      </w:r>
+      <w:proofErr w:type="spellEnd"/>
+      <w:r>
+        <w:t>’ must be ‘</w:t>
+      </w:r>
+      <w:r>
+        <w:t xml:space="preserve">You have </w:t>
+      </w:r>
+      <w:proofErr w:type="gramStart"/>
+      <w:r>
+        <w:t>won  the</w:t>
+      </w:r>
+      <w:proofErr w:type="gramEnd"/>
+      <w:r>
+        <w:t xml:space="preserve"> game!</w:t>
+      </w:r>
+      <w:r>
+        <w:t>’ , and uncheck ‘Visible’.</w:t>
       </w:r>
     </w:p>
     <w:p>
@@ -384,7 +3318,805 @@
         <w:jc w:val="both"/>
       </w:pPr>
       <w:r>
-        <w:t>Gamer must be able to jump into Car, left shift+E to go to first gear and use ‘wasd’ to drive.</w:t>
+        <w:drawing>
+          <wp:inline distT="0" distB="0" distL="0" distR="0" wp14:anchorId="3051152C" wp14:editId="3012538A">
+            <wp:extent cx="5943600" cy="1040130"/>
+            <wp:effectExtent l="0" t="0" r="0" b="7620"/>
+            <wp:docPr id="1510779125" name="Picture 1" descr="A video game screen capture&#10;&#10;Description automatically generated"/>
+            <wp:cNvGraphicFramePr>
+              <a:graphicFrameLocks xmlns:a="http://schemas.openxmlformats.org/drawingml/2006/main" noChangeAspect="1"/>
+            </wp:cNvGraphicFramePr>
+            <a:graphic xmlns:a="http://schemas.openxmlformats.org/drawingml/2006/main">
+              <a:graphicData uri="http://schemas.openxmlformats.org/drawingml/2006/picture">
+                <pic:pic xmlns:pic="http://schemas.openxmlformats.org/drawingml/2006/picture">
+                  <pic:nvPicPr>
+                    <pic:cNvPr id="1510779125" name="Picture 1" descr="A video game screen capture&#10;&#10;Description automatically generated"/>
+                    <pic:cNvPicPr/>
+                  </pic:nvPicPr>
+                  <pic:blipFill>
+                    <a:blip r:embed="rId15" cstate="print">
+                      <a:extLst>
+                        <a:ext uri="{28A0092B-C50C-407E-A947-70E740481C1C}">
+                          <a14:useLocalDpi xmlns:a14="http://schemas.microsoft.com/office/drawing/2010/main" val="0"/>
+                        </a:ext>
+                      </a:extLst>
+                    </a:blip>
+                    <a:stretch>
+                      <a:fillRect/>
+                    </a:stretch>
+                  </pic:blipFill>
+                  <pic:spPr>
+                    <a:xfrm>
+                      <a:off x="0" y="0"/>
+                      <a:ext cx="5943600" cy="1040130"/>
+                    </a:xfrm>
+                    <a:prstGeom prst="rect">
+                      <a:avLst/>
+                    </a:prstGeom>
+                  </pic:spPr>
+                </pic:pic>
+              </a:graphicData>
+            </a:graphic>
+          </wp:inline>
+        </w:drawing>
+      </w:r>
+    </w:p>
+    <w:p>
+      <w:pPr>
+        <w:pStyle w:val="ListParagraph"/>
+        <w:numPr>
+          <w:ilvl w:val="0"/>
+          <w:numId w:val="16"/>
+        </w:numPr>
+        <w:jc w:val="both"/>
+      </w:pPr>
+      <w:r>
+        <w:drawing>
+          <wp:inline distT="0" distB="0" distL="0" distR="0" wp14:anchorId="5ABDA485" wp14:editId="49B49704">
+            <wp:extent cx="5943600" cy="1082040"/>
+            <wp:effectExtent l="0" t="0" r="0" b="3810"/>
+            <wp:docPr id="334202982" name="Picture 1" descr="A screenshot of a video game&#10;&#10;Description automatically generated"/>
+            <wp:cNvGraphicFramePr>
+              <a:graphicFrameLocks xmlns:a="http://schemas.openxmlformats.org/drawingml/2006/main" noChangeAspect="1"/>
+            </wp:cNvGraphicFramePr>
+            <a:graphic xmlns:a="http://schemas.openxmlformats.org/drawingml/2006/main">
+              <a:graphicData uri="http://schemas.openxmlformats.org/drawingml/2006/picture">
+                <pic:pic xmlns:pic="http://schemas.openxmlformats.org/drawingml/2006/picture">
+                  <pic:nvPicPr>
+                    <pic:cNvPr id="334202982" name="Picture 1" descr="A screenshot of a video game&#10;&#10;Description automatically generated"/>
+                    <pic:cNvPicPr/>
+                  </pic:nvPicPr>
+                  <pic:blipFill>
+                    <a:blip r:embed="rId16" cstate="print">
+                      <a:extLst>
+                        <a:ext uri="{28A0092B-C50C-407E-A947-70E740481C1C}">
+                          <a14:useLocalDpi xmlns:a14="http://schemas.microsoft.com/office/drawing/2010/main" val="0"/>
+                        </a:ext>
+                      </a:extLst>
+                    </a:blip>
+                    <a:stretch>
+                      <a:fillRect/>
+                    </a:stretch>
+                  </pic:blipFill>
+                  <pic:spPr>
+                    <a:xfrm>
+                      <a:off x="0" y="0"/>
+                      <a:ext cx="5943600" cy="1082040"/>
+                    </a:xfrm>
+                    <a:prstGeom prst="rect">
+                      <a:avLst/>
+                    </a:prstGeom>
+                  </pic:spPr>
+                </pic:pic>
+              </a:graphicData>
+            </a:graphic>
+          </wp:inline>
+        </w:drawing>
+      </w:r>
+    </w:p>
+    <w:p>
+      <w:pPr>
+        <w:pStyle w:val="ListParagraph"/>
+        <w:numPr>
+          <w:ilvl w:val="0"/>
+          <w:numId w:val="16"/>
+        </w:numPr>
+        <w:jc w:val="both"/>
+      </w:pPr>
+      <w:r>
+        <w:t xml:space="preserve">Create </w:t>
+      </w:r>
+      <w:proofErr w:type="gramStart"/>
+      <w:r>
+        <w:t>folder</w:t>
+      </w:r>
+      <w:proofErr w:type="gramEnd"/>
+      <w:r>
+        <w:t xml:space="preserve"> called ‘</w:t>
+      </w:r>
+      <w:proofErr w:type="spellStart"/>
+      <w:r>
+        <w:t>ChkPts</w:t>
+      </w:r>
+      <w:proofErr w:type="spellEnd"/>
+      <w:r>
+        <w:t>’ under workspace.</w:t>
+      </w:r>
+    </w:p>
+    <w:p>
+      <w:pPr>
+        <w:pStyle w:val="ListParagraph"/>
+        <w:numPr>
+          <w:ilvl w:val="0"/>
+          <w:numId w:val="16"/>
+        </w:numPr>
+        <w:jc w:val="both"/>
+      </w:pPr>
+      <w:r>
+        <w:t xml:space="preserve">Under </w:t>
+      </w:r>
+      <w:proofErr w:type="spellStart"/>
+      <w:r>
+        <w:t>ChkPts</w:t>
+      </w:r>
+      <w:proofErr w:type="spellEnd"/>
+      <w:r>
+        <w:t xml:space="preserve">, add </w:t>
+      </w:r>
+      <w:proofErr w:type="gramStart"/>
+      <w:r>
+        <w:t>a</w:t>
+      </w:r>
+      <w:proofErr w:type="gramEnd"/>
+      <w:r>
+        <w:t xml:space="preserve"> </w:t>
+      </w:r>
+      <w:proofErr w:type="spellStart"/>
+      <w:r>
+        <w:t>intValue</w:t>
+      </w:r>
+      <w:proofErr w:type="spellEnd"/>
+      <w:r>
+        <w:t xml:space="preserve"> and rename to ‘</w:t>
+      </w:r>
+      <w:proofErr w:type="spellStart"/>
+      <w:r>
+        <w:t>lastChkpt</w:t>
+      </w:r>
+      <w:proofErr w:type="spellEnd"/>
+      <w:r>
+        <w:t>’</w:t>
+      </w:r>
+    </w:p>
+    <w:p>
+      <w:pPr>
+        <w:pStyle w:val="ListParagraph"/>
+        <w:numPr>
+          <w:ilvl w:val="0"/>
+          <w:numId w:val="16"/>
+        </w:numPr>
+        <w:jc w:val="both"/>
+      </w:pPr>
+      <w:r>
+        <w:t xml:space="preserve">Under </w:t>
+      </w:r>
+      <w:proofErr w:type="spellStart"/>
+      <w:r>
+        <w:t>ChkPts</w:t>
+      </w:r>
+      <w:proofErr w:type="spellEnd"/>
+      <w:r>
+        <w:t>, add a part, rename to ‘1’. Size = (</w:t>
+      </w:r>
+      <w:r>
+        <w:t>56.1, 7.1, 2</w:t>
+      </w:r>
+      <w:r>
+        <w:t>), pos = (</w:t>
+      </w:r>
+      <w:r>
+        <w:t>37.05, 3.65, -362.2</w:t>
+      </w:r>
+      <w:r>
+        <w:t>)</w:t>
+      </w:r>
+      <w:r>
+        <w:t xml:space="preserve">. Color to light white, material to Asphalt, transparency to 0.8. </w:t>
+      </w:r>
+      <w:proofErr w:type="gramStart"/>
+      <w:r>
+        <w:t>Anchor</w:t>
+      </w:r>
+      <w:proofErr w:type="gramEnd"/>
+      <w:r>
+        <w:t xml:space="preserve"> it. </w:t>
+      </w:r>
+      <w:proofErr w:type="spellStart"/>
+      <w:r>
+        <w:t>Cancollide</w:t>
+      </w:r>
+      <w:proofErr w:type="spellEnd"/>
+      <w:r>
+        <w:t xml:space="preserve"> unchecked.</w:t>
+      </w:r>
+    </w:p>
+    <w:p>
+      <w:pPr>
+        <w:pStyle w:val="ListParagraph"/>
+        <w:numPr>
+          <w:ilvl w:val="0"/>
+          <w:numId w:val="16"/>
+        </w:numPr>
+        <w:jc w:val="both"/>
+      </w:pPr>
+      <w:r>
+        <w:t xml:space="preserve">Under 1, add a script, rename to </w:t>
+      </w:r>
+      <w:proofErr w:type="spellStart"/>
+      <w:r>
+        <w:t>ChkPtScr</w:t>
+      </w:r>
+      <w:proofErr w:type="spellEnd"/>
+      <w:r>
+        <w:t xml:space="preserve"> and add the code below.</w:t>
+      </w:r>
+    </w:p>
+    <w:p>
+      <w:pPr>
+        <w:ind w:left="360"/>
+        <w:jc w:val="both"/>
+      </w:pPr>
+      <w:r>
+        <w:t xml:space="preserve">local </w:t>
+      </w:r>
+      <w:proofErr w:type="spellStart"/>
+      <w:r>
+        <w:t>chkptPart</w:t>
+      </w:r>
+      <w:proofErr w:type="spellEnd"/>
+      <w:r>
+        <w:t xml:space="preserve"> = </w:t>
+      </w:r>
+      <w:proofErr w:type="spellStart"/>
+      <w:proofErr w:type="gramStart"/>
+      <w:r>
+        <w:t>script.Parent</w:t>
+      </w:r>
+      <w:proofErr w:type="spellEnd"/>
+      <w:proofErr w:type="gramEnd"/>
+    </w:p>
+    <w:p>
+      <w:pPr>
+        <w:ind w:left="360"/>
+        <w:jc w:val="both"/>
+      </w:pPr>
+      <w:r>
+        <w:t xml:space="preserve">local </w:t>
+      </w:r>
+      <w:proofErr w:type="spellStart"/>
+      <w:r>
+        <w:t>lPt</w:t>
+      </w:r>
+      <w:proofErr w:type="spellEnd"/>
+      <w:r>
+        <w:t xml:space="preserve"> = </w:t>
+      </w:r>
+      <w:proofErr w:type="spellStart"/>
+      <w:proofErr w:type="gramStart"/>
+      <w:r>
+        <w:t>game.Workspace.ChkPts</w:t>
+      </w:r>
+      <w:proofErr w:type="gramEnd"/>
+      <w:r>
+        <w:t>.lastChkPt</w:t>
+      </w:r>
+      <w:proofErr w:type="spellEnd"/>
+    </w:p>
+    <w:p>
+      <w:pPr>
+        <w:ind w:left="360"/>
+        <w:jc w:val="both"/>
+      </w:pPr>
+    </w:p>
+    <w:p>
+      <w:pPr>
+        <w:ind w:left="360"/>
+        <w:jc w:val="both"/>
+      </w:pPr>
+      <w:r>
+        <w:t xml:space="preserve">local Players = </w:t>
+      </w:r>
+      <w:proofErr w:type="spellStart"/>
+      <w:proofErr w:type="gramStart"/>
+      <w:r>
+        <w:t>game:GetService</w:t>
+      </w:r>
+      <w:proofErr w:type="spellEnd"/>
+      <w:proofErr w:type="gramEnd"/>
+      <w:r>
+        <w:t>('Players')</w:t>
+      </w:r>
+    </w:p>
+    <w:p>
+      <w:pPr>
+        <w:ind w:left="360"/>
+        <w:jc w:val="both"/>
+      </w:pPr>
+      <w:r>
+        <w:t xml:space="preserve">local </w:t>
+      </w:r>
+      <w:proofErr w:type="spellStart"/>
+      <w:r>
+        <w:t>lplyr</w:t>
+      </w:r>
+      <w:proofErr w:type="spellEnd"/>
+      <w:r>
+        <w:t xml:space="preserve"> = nil</w:t>
+      </w:r>
+    </w:p>
+    <w:p>
+      <w:pPr>
+        <w:ind w:left="360"/>
+        <w:jc w:val="both"/>
+      </w:pPr>
+    </w:p>
+    <w:p>
+      <w:pPr>
+        <w:ind w:left="360"/>
+        <w:jc w:val="both"/>
+      </w:pPr>
+      <w:r>
+        <w:lastRenderedPageBreak/>
+        <w:t xml:space="preserve">local function </w:t>
+      </w:r>
+      <w:proofErr w:type="spellStart"/>
+      <w:r>
+        <w:t>ChkPtHit</w:t>
+      </w:r>
+      <w:proofErr w:type="spellEnd"/>
+      <w:r>
+        <w:t>(</w:t>
+      </w:r>
+      <w:proofErr w:type="spellStart"/>
+      <w:r>
+        <w:t>otherPart</w:t>
+      </w:r>
+      <w:proofErr w:type="spellEnd"/>
+      <w:r>
+        <w:t>)</w:t>
+      </w:r>
+    </w:p>
+    <w:p>
+      <w:pPr>
+        <w:ind w:left="360"/>
+        <w:jc w:val="both"/>
+      </w:pPr>
+      <w:r>
+        <w:tab/>
+        <w:t xml:space="preserve">if </w:t>
+      </w:r>
+      <w:proofErr w:type="spellStart"/>
+      <w:proofErr w:type="gramStart"/>
+      <w:r>
+        <w:t>otherPart.Parent.Parent.Parent</w:t>
+      </w:r>
+      <w:proofErr w:type="gramEnd"/>
+      <w:r>
+        <w:t>.Name:match</w:t>
+      </w:r>
+      <w:proofErr w:type="spellEnd"/>
+      <w:r>
+        <w:t>("Car") then</w:t>
+      </w:r>
+    </w:p>
+    <w:p>
+      <w:pPr>
+        <w:ind w:left="360"/>
+        <w:jc w:val="both"/>
+      </w:pPr>
+      <w:r>
+        <w:tab/>
+      </w:r>
+      <w:r>
+        <w:tab/>
+        <w:t xml:space="preserve">if </w:t>
+      </w:r>
+      <w:proofErr w:type="spellStart"/>
+      <w:r>
+        <w:t>chkptPart.Name</w:t>
+      </w:r>
+      <w:proofErr w:type="spellEnd"/>
+      <w:r>
+        <w:t xml:space="preserve"> == </w:t>
+      </w:r>
+      <w:proofErr w:type="spellStart"/>
+      <w:proofErr w:type="gramStart"/>
+      <w:r>
+        <w:t>tostring</w:t>
+      </w:r>
+      <w:proofErr w:type="spellEnd"/>
+      <w:r>
+        <w:t>(</w:t>
+      </w:r>
+      <w:proofErr w:type="spellStart"/>
+      <w:proofErr w:type="gramEnd"/>
+      <w:r>
+        <w:t>lPt.Value</w:t>
+      </w:r>
+      <w:proofErr w:type="spellEnd"/>
+      <w:r>
+        <w:t xml:space="preserve"> + 1) then</w:t>
+      </w:r>
+    </w:p>
+    <w:p>
+      <w:pPr>
+        <w:ind w:left="360"/>
+        <w:jc w:val="both"/>
+      </w:pPr>
+      <w:r>
+        <w:tab/>
+      </w:r>
+      <w:r>
+        <w:tab/>
+      </w:r>
+      <w:r>
+        <w:tab/>
+      </w:r>
+      <w:proofErr w:type="spellStart"/>
+      <w:r>
+        <w:t>lPt.Value</w:t>
+      </w:r>
+      <w:proofErr w:type="spellEnd"/>
+      <w:r>
+        <w:t xml:space="preserve"> = </w:t>
+      </w:r>
+      <w:proofErr w:type="spellStart"/>
+      <w:r>
+        <w:t>lPt.Value</w:t>
+      </w:r>
+      <w:proofErr w:type="spellEnd"/>
+      <w:r>
+        <w:t xml:space="preserve"> + 1</w:t>
+      </w:r>
+    </w:p>
+    <w:p>
+      <w:pPr>
+        <w:ind w:left="360"/>
+        <w:jc w:val="both"/>
+      </w:pPr>
+      <w:r>
+        <w:tab/>
+      </w:r>
+      <w:r>
+        <w:tab/>
+      </w:r>
+      <w:r>
+        <w:tab/>
+      </w:r>
+      <w:proofErr w:type="spellStart"/>
+      <w:proofErr w:type="gramStart"/>
+      <w:r>
+        <w:t>lplyr.PlayerGui.ScreenGui</w:t>
+      </w:r>
+      <w:proofErr w:type="gramEnd"/>
+      <w:r>
+        <w:t>.Frame.ChkPtLbl.Text</w:t>
+      </w:r>
+      <w:proofErr w:type="spellEnd"/>
+      <w:r>
+        <w:t xml:space="preserve"> = "</w:t>
+      </w:r>
+      <w:proofErr w:type="spellStart"/>
+      <w:r>
+        <w:t>CheckPoint</w:t>
+      </w:r>
+      <w:proofErr w:type="spellEnd"/>
+      <w:r>
+        <w:t>: "..</w:t>
+      </w:r>
+      <w:proofErr w:type="spellStart"/>
+      <w:r>
+        <w:t>tostring</w:t>
+      </w:r>
+      <w:proofErr w:type="spellEnd"/>
+      <w:r>
+        <w:t>(</w:t>
+      </w:r>
+      <w:proofErr w:type="spellStart"/>
+      <w:r>
+        <w:t>lPt.Value</w:t>
+      </w:r>
+      <w:proofErr w:type="spellEnd"/>
+      <w:r>
+        <w:t>)</w:t>
+      </w:r>
+    </w:p>
+    <w:p>
+      <w:pPr>
+        <w:ind w:left="360"/>
+        <w:jc w:val="both"/>
+      </w:pPr>
+      <w:r>
+        <w:tab/>
+      </w:r>
+      <w:r>
+        <w:tab/>
+        <w:t>end</w:t>
+      </w:r>
+    </w:p>
+    <w:p>
+      <w:pPr>
+        <w:ind w:left="360"/>
+        <w:jc w:val="both"/>
+      </w:pPr>
+      <w:r>
+        <w:tab/>
+        <w:t>end</w:t>
+      </w:r>
+    </w:p>
+    <w:p>
+      <w:pPr>
+        <w:ind w:left="360"/>
+        <w:jc w:val="both"/>
+      </w:pPr>
+      <w:r>
+        <w:t>end</w:t>
+      </w:r>
+    </w:p>
+    <w:p>
+      <w:pPr>
+        <w:ind w:left="360"/>
+        <w:jc w:val="both"/>
+      </w:pPr>
+    </w:p>
+    <w:p>
+      <w:pPr>
+        <w:ind w:left="360"/>
+        <w:jc w:val="both"/>
+      </w:pPr>
+      <w:r>
+        <w:t xml:space="preserve">local function </w:t>
+      </w:r>
+      <w:proofErr w:type="spellStart"/>
+      <w:proofErr w:type="gramStart"/>
+      <w:r>
+        <w:t>PlayerAdded</w:t>
+      </w:r>
+      <w:proofErr w:type="spellEnd"/>
+      <w:r>
+        <w:t>(</w:t>
+      </w:r>
+      <w:proofErr w:type="gramEnd"/>
+      <w:r>
+        <w:t>Player)</w:t>
+      </w:r>
+    </w:p>
+    <w:p>
+      <w:pPr>
+        <w:ind w:left="360"/>
+        <w:jc w:val="both"/>
+      </w:pPr>
+      <w:r>
+        <w:tab/>
+      </w:r>
+      <w:proofErr w:type="spellStart"/>
+      <w:r>
+        <w:t>lplyr</w:t>
+      </w:r>
+      <w:proofErr w:type="spellEnd"/>
+      <w:r>
+        <w:t xml:space="preserve"> = Player</w:t>
+      </w:r>
+    </w:p>
+    <w:p>
+      <w:pPr>
+        <w:ind w:left="360"/>
+        <w:jc w:val="both"/>
+      </w:pPr>
+      <w:r>
+        <w:t>end</w:t>
+      </w:r>
+    </w:p>
+    <w:p>
+      <w:pPr>
+        <w:ind w:left="360"/>
+        <w:jc w:val="both"/>
+      </w:pPr>
+    </w:p>
+    <w:p>
+      <w:pPr>
+        <w:ind w:left="360"/>
+        <w:jc w:val="both"/>
+      </w:pPr>
+      <w:proofErr w:type="spellStart"/>
+      <w:proofErr w:type="gramStart"/>
+      <w:r>
+        <w:t>chkptPart.Touched:Connect</w:t>
+      </w:r>
+      <w:proofErr w:type="spellEnd"/>
+      <w:proofErr w:type="gramEnd"/>
+      <w:r>
+        <w:t>(</w:t>
+      </w:r>
+      <w:proofErr w:type="spellStart"/>
+      <w:r>
+        <w:t>ChkPtHit</w:t>
+      </w:r>
+      <w:proofErr w:type="spellEnd"/>
+      <w:r>
+        <w:t>)</w:t>
+      </w:r>
+    </w:p>
+    <w:p>
+      <w:pPr>
+        <w:ind w:left="360"/>
+        <w:jc w:val="both"/>
+      </w:pPr>
+      <w:proofErr w:type="spellStart"/>
+      <w:proofErr w:type="gramStart"/>
+      <w:r>
+        <w:t>Players.PlayerAdded:Connect</w:t>
+      </w:r>
+      <w:proofErr w:type="spellEnd"/>
+      <w:proofErr w:type="gramEnd"/>
+      <w:r>
+        <w:t>(</w:t>
+      </w:r>
+      <w:proofErr w:type="spellStart"/>
+      <w:r>
+        <w:t>PlayerAdded</w:t>
+      </w:r>
+      <w:proofErr w:type="spellEnd"/>
+      <w:r>
+        <w:t>)</w:t>
+      </w:r>
+    </w:p>
+    <w:p>
+      <w:pPr>
+        <w:pStyle w:val="ListParagraph"/>
+        <w:numPr>
+          <w:ilvl w:val="0"/>
+          <w:numId w:val="16"/>
+        </w:numPr>
+        <w:jc w:val="both"/>
+      </w:pPr>
+      <w:r>
+        <w:t xml:space="preserve">Play and see. When </w:t>
+      </w:r>
+      <w:proofErr w:type="gramStart"/>
+      <w:r>
+        <w:t>car</w:t>
+      </w:r>
+      <w:proofErr w:type="gramEnd"/>
+      <w:r>
+        <w:t xml:space="preserve"> crosses the check point ‘1’ see that information updated in UI.</w:t>
+      </w:r>
+    </w:p>
+    <w:p>
+      <w:pPr>
+        <w:pStyle w:val="ListParagraph"/>
+        <w:numPr>
+          <w:ilvl w:val="0"/>
+          <w:numId w:val="16"/>
+        </w:numPr>
+        <w:jc w:val="both"/>
+      </w:pPr>
+      <w:r>
+        <w:t>Duplicate 1 to 2, set pos</w:t>
+      </w:r>
+      <w:proofErr w:type="gramStart"/>
+      <w:r>
+        <w:t>=(</w:t>
+      </w:r>
+      <w:proofErr w:type="gramEnd"/>
+      <w:r>
+        <w:t xml:space="preserve"> </w:t>
+      </w:r>
+      <w:r>
+        <w:t>-283.35, 3.65, -145.2</w:t>
+      </w:r>
+      <w:r>
+        <w:t xml:space="preserve">) </w:t>
+      </w:r>
+    </w:p>
+    <w:p>
+      <w:pPr>
+        <w:pStyle w:val="ListParagraph"/>
+        <w:numPr>
+          <w:ilvl w:val="0"/>
+          <w:numId w:val="16"/>
+        </w:numPr>
+        <w:jc w:val="both"/>
+      </w:pPr>
+      <w:r>
+        <w:t xml:space="preserve">Duplicate </w:t>
+      </w:r>
+      <w:r>
+        <w:t>2</w:t>
+      </w:r>
+      <w:r>
+        <w:t xml:space="preserve"> to </w:t>
+      </w:r>
+      <w:r>
+        <w:t>3</w:t>
+      </w:r>
+      <w:r>
+        <w:t>, set pos</w:t>
+      </w:r>
+      <w:proofErr w:type="gramStart"/>
+      <w:r>
+        <w:t>=(</w:t>
+      </w:r>
+      <w:proofErr w:type="gramEnd"/>
+      <w:r>
+        <w:t xml:space="preserve"> </w:t>
+      </w:r>
+      <w:r>
+        <w:t>-47.25, 3.65, -13</w:t>
+      </w:r>
+      <w:r>
+        <w:t>) or=(</w:t>
+      </w:r>
+      <w:r>
+        <w:t>0,45,0</w:t>
+      </w:r>
+      <w:r>
+        <w:t>)</w:t>
+      </w:r>
+    </w:p>
+    <w:p>
+      <w:pPr>
+        <w:pStyle w:val="ListParagraph"/>
+        <w:numPr>
+          <w:ilvl w:val="0"/>
+          <w:numId w:val="16"/>
+        </w:numPr>
+        <w:jc w:val="both"/>
+      </w:pPr>
+      <w:r>
+        <w:t xml:space="preserve">Duplicate </w:t>
+      </w:r>
+      <w:r>
+        <w:t xml:space="preserve">3 </w:t>
+      </w:r>
+      <w:r>
+        <w:t xml:space="preserve">to </w:t>
+      </w:r>
+      <w:r>
+        <w:t>4</w:t>
+      </w:r>
+      <w:r>
+        <w:t>, set pos</w:t>
+      </w:r>
+      <w:proofErr w:type="gramStart"/>
+      <w:r>
+        <w:t>=(</w:t>
+      </w:r>
+      <w:r>
+        <w:t xml:space="preserve"> </w:t>
+      </w:r>
+      <w:r>
+        <w:t>37.05</w:t>
+      </w:r>
+      <w:proofErr w:type="gramEnd"/>
+      <w:r>
+        <w:t>, 3.65, -53</w:t>
+      </w:r>
+      <w:r>
+        <w:t xml:space="preserve">) </w:t>
+      </w:r>
+    </w:p>
+    <w:p>
+      <w:pPr>
+        <w:pStyle w:val="ListParagraph"/>
+        <w:numPr>
+          <w:ilvl w:val="0"/>
+          <w:numId w:val="16"/>
+        </w:numPr>
+        <w:jc w:val="both"/>
+      </w:pPr>
+      <w:r>
+        <w:t>Play and see, after hitting each checkpoint, the information must be updated.</w:t>
       </w:r>
     </w:p>
     <w:p>
@@ -396,13 +4128,11 @@
       <w:pPr>
         <w:pStyle w:val="Heading1"/>
       </w:pPr>
-      <w:r>
-        <w:lastRenderedPageBreak/>
-        <w:t>Play</w:t>
-      </w:r>
-      <w:r>
-        <w:t>h3</w:t>
-      </w:r>
+      <w:bookmarkStart w:id="4" w:name="_Toc181711504"/>
+      <w:r>
+        <w:t>Win game</w:t>
+      </w:r>
+      <w:bookmarkEnd w:id="4"/>
     </w:p>
     <w:p>
       <w:pPr>
@@ -414,7 +4144,10 @@
         <w:jc w:val="both"/>
       </w:pPr>
       <w:r>
-        <w:t>Play and see.</w:t>
+        <w:t>Open the script under checkpoint ‘4’</w:t>
+      </w:r>
+      <w:r>
+        <w:t>.</w:t>
       </w:r>
     </w:p>
     <w:p>
@@ -427,23 +4160,777 @@
         <w:jc w:val="both"/>
       </w:pPr>
       <w:r>
-        <w:t>Gamer must be able to jump into Car, left shift+E to go to first gear and use ‘wasd’ to drive.</w:t>
-      </w:r>
-    </w:p>
-    <w:p>
-      <w:pPr>
-        <w:jc w:val="both"/>
-      </w:pPr>
-    </w:p>
-    <w:p>
-      <w:pPr>
-        <w:pStyle w:val="Heading1"/>
-      </w:pPr>
-      <w:r>
-        <w:t>Play</w:t>
-      </w:r>
-      <w:r>
-        <w:t>h4</w:t>
+        <w:t>Update the code to below.</w:t>
+      </w:r>
+    </w:p>
+    <w:p>
+      <w:pPr>
+        <w:ind w:left="360"/>
+        <w:jc w:val="both"/>
+      </w:pPr>
+      <w:r>
+        <w:t xml:space="preserve">local </w:t>
+      </w:r>
+      <w:proofErr w:type="spellStart"/>
+      <w:r>
+        <w:t>chkptPart</w:t>
+      </w:r>
+      <w:proofErr w:type="spellEnd"/>
+      <w:r>
+        <w:t xml:space="preserve"> = </w:t>
+      </w:r>
+      <w:proofErr w:type="spellStart"/>
+      <w:proofErr w:type="gramStart"/>
+      <w:r>
+        <w:t>script.Parent</w:t>
+      </w:r>
+      <w:proofErr w:type="spellEnd"/>
+      <w:proofErr w:type="gramEnd"/>
+    </w:p>
+    <w:p>
+      <w:pPr>
+        <w:ind w:left="360"/>
+        <w:jc w:val="both"/>
+      </w:pPr>
+      <w:r>
+        <w:t xml:space="preserve">local </w:t>
+      </w:r>
+      <w:proofErr w:type="spellStart"/>
+      <w:r>
+        <w:t>lPt</w:t>
+      </w:r>
+      <w:proofErr w:type="spellEnd"/>
+      <w:r>
+        <w:t xml:space="preserve"> = </w:t>
+      </w:r>
+      <w:proofErr w:type="spellStart"/>
+      <w:proofErr w:type="gramStart"/>
+      <w:r>
+        <w:t>game.Workspace.ChkPts</w:t>
+      </w:r>
+      <w:proofErr w:type="gramEnd"/>
+      <w:r>
+        <w:t>.lastChkPt</w:t>
+      </w:r>
+      <w:proofErr w:type="spellEnd"/>
+    </w:p>
+    <w:p>
+      <w:pPr>
+        <w:ind w:left="360"/>
+        <w:jc w:val="both"/>
+      </w:pPr>
+    </w:p>
+    <w:p>
+      <w:pPr>
+        <w:ind w:left="360"/>
+        <w:jc w:val="both"/>
+      </w:pPr>
+      <w:r>
+        <w:t xml:space="preserve">local Players = </w:t>
+      </w:r>
+      <w:proofErr w:type="spellStart"/>
+      <w:proofErr w:type="gramStart"/>
+      <w:r>
+        <w:t>game:GetService</w:t>
+      </w:r>
+      <w:proofErr w:type="spellEnd"/>
+      <w:proofErr w:type="gramEnd"/>
+      <w:r>
+        <w:t>('Players')</w:t>
+      </w:r>
+    </w:p>
+    <w:p>
+      <w:pPr>
+        <w:ind w:left="360"/>
+        <w:jc w:val="both"/>
+      </w:pPr>
+      <w:r>
+        <w:t xml:space="preserve">local </w:t>
+      </w:r>
+      <w:proofErr w:type="spellStart"/>
+      <w:r>
+        <w:t>lplyr</w:t>
+      </w:r>
+      <w:proofErr w:type="spellEnd"/>
+      <w:r>
+        <w:t xml:space="preserve"> = nil</w:t>
+      </w:r>
+    </w:p>
+    <w:p>
+      <w:pPr>
+        <w:ind w:left="360"/>
+        <w:jc w:val="both"/>
+      </w:pPr>
+    </w:p>
+    <w:p>
+      <w:pPr>
+        <w:ind w:left="360"/>
+        <w:jc w:val="both"/>
+      </w:pPr>
+      <w:r>
+        <w:t xml:space="preserve">local function </w:t>
+      </w:r>
+      <w:proofErr w:type="spellStart"/>
+      <w:proofErr w:type="gramStart"/>
+      <w:r>
+        <w:t>PauseGame</w:t>
+      </w:r>
+      <w:proofErr w:type="spellEnd"/>
+      <w:r>
+        <w:t>(</w:t>
+      </w:r>
+      <w:proofErr w:type="gramEnd"/>
+      <w:r>
+        <w:t>)</w:t>
+      </w:r>
+    </w:p>
+    <w:p>
+      <w:pPr>
+        <w:ind w:left="360"/>
+        <w:jc w:val="both"/>
+      </w:pPr>
+      <w:r>
+        <w:tab/>
+        <w:t xml:space="preserve">for </w:t>
+      </w:r>
+      <w:proofErr w:type="spellStart"/>
+      <w:proofErr w:type="gramStart"/>
+      <w:r>
+        <w:t>i,v</w:t>
+      </w:r>
+      <w:proofErr w:type="spellEnd"/>
+      <w:proofErr w:type="gramEnd"/>
+      <w:r>
+        <w:t xml:space="preserve"> in pairs(</w:t>
+      </w:r>
+      <w:proofErr w:type="spellStart"/>
+      <w:r>
+        <w:t>game:GetDescendants</w:t>
+      </w:r>
+      <w:proofErr w:type="spellEnd"/>
+      <w:r>
+        <w:t>()) do</w:t>
+      </w:r>
+    </w:p>
+    <w:p>
+      <w:pPr>
+        <w:ind w:left="360"/>
+        <w:jc w:val="both"/>
+      </w:pPr>
+      <w:r>
+        <w:tab/>
+      </w:r>
+      <w:r>
+        <w:tab/>
+        <w:t xml:space="preserve">if v == </w:t>
+      </w:r>
+      <w:proofErr w:type="spellStart"/>
+      <w:proofErr w:type="gramStart"/>
+      <w:r>
+        <w:t>game:GetService</w:t>
+      </w:r>
+      <w:proofErr w:type="spellEnd"/>
+      <w:proofErr w:type="gramEnd"/>
+      <w:r>
+        <w:t>("</w:t>
+      </w:r>
+      <w:proofErr w:type="spellStart"/>
+      <w:r>
+        <w:t>StreamingService</w:t>
+      </w:r>
+      <w:proofErr w:type="spellEnd"/>
+      <w:r>
+        <w:t>") then</w:t>
+      </w:r>
+    </w:p>
+    <w:p>
+      <w:pPr>
+        <w:ind w:left="360"/>
+        <w:jc w:val="both"/>
+      </w:pPr>
+      <w:r>
+        <w:tab/>
+      </w:r>
+      <w:r>
+        <w:tab/>
+      </w:r>
+      <w:r>
+        <w:tab/>
+        <w:t>print("</w:t>
+      </w:r>
+      <w:proofErr w:type="spellStart"/>
+      <w:r>
+        <w:t>StreamingService</w:t>
+      </w:r>
+      <w:proofErr w:type="spellEnd"/>
+      <w:r>
+        <w:t>")</w:t>
+      </w:r>
+    </w:p>
+    <w:p>
+      <w:pPr>
+        <w:ind w:left="360"/>
+        <w:jc w:val="both"/>
+      </w:pPr>
+      <w:r>
+        <w:tab/>
+      </w:r>
+      <w:r>
+        <w:tab/>
+        <w:t xml:space="preserve">elseif </w:t>
+      </w:r>
+      <w:proofErr w:type="gramStart"/>
+      <w:r>
+        <w:t>v:IsA</w:t>
+      </w:r>
+      <w:proofErr w:type="gramEnd"/>
+      <w:r>
+        <w:t>("BasePart") then</w:t>
+      </w:r>
+    </w:p>
+    <w:p>
+      <w:pPr>
+        <w:ind w:left="360"/>
+        <w:jc w:val="both"/>
+      </w:pPr>
+      <w:r>
+        <w:tab/>
+      </w:r>
+      <w:r>
+        <w:tab/>
+      </w:r>
+      <w:r>
+        <w:tab/>
+      </w:r>
+      <w:proofErr w:type="spellStart"/>
+      <w:r>
+        <w:t>v.Anchored</w:t>
+      </w:r>
+      <w:proofErr w:type="spellEnd"/>
+      <w:r>
+        <w:t xml:space="preserve"> = true</w:t>
+      </w:r>
+    </w:p>
+    <w:p>
+      <w:pPr>
+        <w:ind w:left="360"/>
+        <w:jc w:val="both"/>
+      </w:pPr>
+      <w:r>
+        <w:tab/>
+      </w:r>
+      <w:r>
+        <w:tab/>
+        <w:t xml:space="preserve">elseif </w:t>
+      </w:r>
+      <w:proofErr w:type="gramStart"/>
+      <w:r>
+        <w:t>v:IsA</w:t>
+      </w:r>
+      <w:proofErr w:type="gramEnd"/>
+      <w:r>
+        <w:t>("Script") or v:IsA("LocalScript") then</w:t>
+      </w:r>
+    </w:p>
+    <w:p>
+      <w:pPr>
+        <w:ind w:left="360"/>
+        <w:jc w:val="both"/>
+      </w:pPr>
+      <w:r>
+        <w:tab/>
+      </w:r>
+      <w:r>
+        <w:tab/>
+      </w:r>
+      <w:r>
+        <w:tab/>
+      </w:r>
+      <w:proofErr w:type="spellStart"/>
+      <w:r>
+        <w:t>v.Disabled</w:t>
+      </w:r>
+      <w:proofErr w:type="spellEnd"/>
+      <w:r>
+        <w:t xml:space="preserve"> = true</w:t>
+      </w:r>
+    </w:p>
+    <w:p>
+      <w:pPr>
+        <w:ind w:left="360"/>
+        <w:jc w:val="both"/>
+      </w:pPr>
+      <w:r>
+        <w:tab/>
+      </w:r>
+      <w:r>
+        <w:tab/>
+        <w:t xml:space="preserve">elseif </w:t>
+      </w:r>
+      <w:proofErr w:type="gramStart"/>
+      <w:r>
+        <w:t>v:IsA</w:t>
+      </w:r>
+      <w:proofErr w:type="gramEnd"/>
+      <w:r>
+        <w:t>("Sound") then</w:t>
+      </w:r>
+    </w:p>
+    <w:p>
+      <w:pPr>
+        <w:ind w:left="360"/>
+        <w:jc w:val="both"/>
+      </w:pPr>
+      <w:r>
+        <w:tab/>
+      </w:r>
+      <w:r>
+        <w:tab/>
+      </w:r>
+      <w:r>
+        <w:tab/>
+      </w:r>
+      <w:proofErr w:type="gramStart"/>
+      <w:r>
+        <w:t>v:Stop</w:t>
+      </w:r>
+      <w:proofErr w:type="gramEnd"/>
+      <w:r>
+        <w:t>()</w:t>
+      </w:r>
+    </w:p>
+    <w:p>
+      <w:pPr>
+        <w:ind w:left="360"/>
+        <w:jc w:val="both"/>
+      </w:pPr>
+      <w:r>
+        <w:tab/>
+      </w:r>
+      <w:r>
+        <w:tab/>
+        <w:t>end</w:t>
+      </w:r>
+    </w:p>
+    <w:p>
+      <w:pPr>
+        <w:ind w:left="360"/>
+        <w:jc w:val="both"/>
+      </w:pPr>
+      <w:r>
+        <w:tab/>
+        <w:t>end</w:t>
+      </w:r>
+    </w:p>
+    <w:p>
+      <w:pPr>
+        <w:ind w:left="360"/>
+        <w:jc w:val="both"/>
+      </w:pPr>
+      <w:r>
+        <w:t>end</w:t>
+      </w:r>
+    </w:p>
+    <w:p>
+      <w:pPr>
+        <w:ind w:left="360"/>
+        <w:jc w:val="both"/>
+      </w:pPr>
+    </w:p>
+    <w:p>
+      <w:pPr>
+        <w:ind w:left="360"/>
+        <w:jc w:val="both"/>
+      </w:pPr>
+    </w:p>
+    <w:p>
+      <w:pPr>
+        <w:ind w:left="360"/>
+        <w:jc w:val="both"/>
+      </w:pPr>
+      <w:r>
+        <w:t xml:space="preserve">local function </w:t>
+      </w:r>
+      <w:proofErr w:type="spellStart"/>
+      <w:r>
+        <w:t>ChkPtHit</w:t>
+      </w:r>
+      <w:proofErr w:type="spellEnd"/>
+      <w:r>
+        <w:t>(</w:t>
+      </w:r>
+      <w:proofErr w:type="spellStart"/>
+      <w:r>
+        <w:t>otherPart</w:t>
+      </w:r>
+      <w:proofErr w:type="spellEnd"/>
+      <w:r>
+        <w:t>)</w:t>
+      </w:r>
+    </w:p>
+    <w:p>
+      <w:pPr>
+        <w:ind w:left="360"/>
+        <w:jc w:val="both"/>
+      </w:pPr>
+      <w:r>
+        <w:tab/>
+        <w:t xml:space="preserve">if </w:t>
+      </w:r>
+      <w:proofErr w:type="spellStart"/>
+      <w:proofErr w:type="gramStart"/>
+      <w:r>
+        <w:t>otherPart.Parent.Parent.Parent</w:t>
+      </w:r>
+      <w:proofErr w:type="gramEnd"/>
+      <w:r>
+        <w:t>.Name:match</w:t>
+      </w:r>
+      <w:proofErr w:type="spellEnd"/>
+      <w:r>
+        <w:t>("Car") then</w:t>
+      </w:r>
+    </w:p>
+    <w:p>
+      <w:pPr>
+        <w:ind w:left="360"/>
+        <w:jc w:val="both"/>
+      </w:pPr>
+      <w:r>
+        <w:tab/>
+      </w:r>
+      <w:r>
+        <w:tab/>
+        <w:t xml:space="preserve">if </w:t>
+      </w:r>
+      <w:proofErr w:type="spellStart"/>
+      <w:r>
+        <w:t>chkptPart.Name</w:t>
+      </w:r>
+      <w:proofErr w:type="spellEnd"/>
+      <w:r>
+        <w:t xml:space="preserve"> == </w:t>
+      </w:r>
+      <w:proofErr w:type="spellStart"/>
+      <w:proofErr w:type="gramStart"/>
+      <w:r>
+        <w:t>tostring</w:t>
+      </w:r>
+      <w:proofErr w:type="spellEnd"/>
+      <w:r>
+        <w:t>(</w:t>
+      </w:r>
+      <w:proofErr w:type="spellStart"/>
+      <w:proofErr w:type="gramEnd"/>
+      <w:r>
+        <w:t>lPt.Value</w:t>
+      </w:r>
+      <w:proofErr w:type="spellEnd"/>
+      <w:r>
+        <w:t xml:space="preserve"> + 1) then</w:t>
+      </w:r>
+    </w:p>
+    <w:p>
+      <w:pPr>
+        <w:ind w:left="360"/>
+        <w:jc w:val="both"/>
+      </w:pPr>
+      <w:r>
+        <w:tab/>
+      </w:r>
+      <w:r>
+        <w:tab/>
+      </w:r>
+      <w:r>
+        <w:tab/>
+      </w:r>
+      <w:proofErr w:type="spellStart"/>
+      <w:r>
+        <w:t>lPt.Value</w:t>
+      </w:r>
+      <w:proofErr w:type="spellEnd"/>
+      <w:r>
+        <w:t xml:space="preserve"> = </w:t>
+      </w:r>
+      <w:proofErr w:type="spellStart"/>
+      <w:r>
+        <w:t>lPt.Value</w:t>
+      </w:r>
+      <w:proofErr w:type="spellEnd"/>
+      <w:r>
+        <w:t xml:space="preserve"> + 1</w:t>
+      </w:r>
+    </w:p>
+    <w:p>
+      <w:pPr>
+        <w:ind w:left="360"/>
+        <w:jc w:val="both"/>
+      </w:pPr>
+      <w:r>
+        <w:tab/>
+      </w:r>
+      <w:r>
+        <w:tab/>
+      </w:r>
+      <w:r>
+        <w:tab/>
+      </w:r>
+      <w:proofErr w:type="spellStart"/>
+      <w:proofErr w:type="gramStart"/>
+      <w:r>
+        <w:t>lplyr.PlayerGui.ScreenGui</w:t>
+      </w:r>
+      <w:proofErr w:type="gramEnd"/>
+      <w:r>
+        <w:t>.Frame.ChkPtLbl.Text</w:t>
+      </w:r>
+      <w:proofErr w:type="spellEnd"/>
+      <w:r>
+        <w:t xml:space="preserve"> = "</w:t>
+      </w:r>
+      <w:proofErr w:type="spellStart"/>
+      <w:r>
+        <w:t>CheckPoint</w:t>
+      </w:r>
+      <w:proofErr w:type="spellEnd"/>
+      <w:r>
+        <w:t>: "..</w:t>
+      </w:r>
+      <w:proofErr w:type="spellStart"/>
+      <w:r>
+        <w:t>tostring</w:t>
+      </w:r>
+      <w:proofErr w:type="spellEnd"/>
+      <w:r>
+        <w:t>(</w:t>
+      </w:r>
+      <w:proofErr w:type="spellStart"/>
+      <w:r>
+        <w:t>lPt.Value</w:t>
+      </w:r>
+      <w:proofErr w:type="spellEnd"/>
+      <w:r>
+        <w:t>)</w:t>
+      </w:r>
+    </w:p>
+    <w:p>
+      <w:pPr>
+        <w:ind w:left="360"/>
+        <w:jc w:val="both"/>
+      </w:pPr>
+      <w:r>
+        <w:tab/>
+      </w:r>
+      <w:r>
+        <w:tab/>
+      </w:r>
+      <w:r>
+        <w:tab/>
+      </w:r>
+      <w:proofErr w:type="spellStart"/>
+      <w:proofErr w:type="gramStart"/>
+      <w:r>
+        <w:t>lplyr.PlayerGui.ScreenGui</w:t>
+      </w:r>
+      <w:proofErr w:type="gramEnd"/>
+      <w:r>
+        <w:t>.Frame.WonGame.Visible</w:t>
+      </w:r>
+      <w:proofErr w:type="spellEnd"/>
+      <w:r>
+        <w:t xml:space="preserve"> = true</w:t>
+      </w:r>
+    </w:p>
+    <w:p>
+      <w:pPr>
+        <w:ind w:left="360"/>
+        <w:jc w:val="both"/>
+      </w:pPr>
+      <w:r>
+        <w:tab/>
+      </w:r>
+      <w:r>
+        <w:tab/>
+      </w:r>
+      <w:r>
+        <w:tab/>
+      </w:r>
+      <w:proofErr w:type="gramStart"/>
+      <w:r>
+        <w:t>wait(</w:t>
+      </w:r>
+      <w:proofErr w:type="gramEnd"/>
+      <w:r>
+        <w:t>2)</w:t>
+      </w:r>
+    </w:p>
+    <w:p>
+      <w:pPr>
+        <w:ind w:left="360"/>
+        <w:jc w:val="both"/>
+      </w:pPr>
+      <w:r>
+        <w:tab/>
+      </w:r>
+      <w:r>
+        <w:tab/>
+      </w:r>
+      <w:r>
+        <w:tab/>
+      </w:r>
+      <w:proofErr w:type="spellStart"/>
+      <w:proofErr w:type="gramStart"/>
+      <w:r>
+        <w:t>PauseGame</w:t>
+      </w:r>
+      <w:proofErr w:type="spellEnd"/>
+      <w:r>
+        <w:t>(</w:t>
+      </w:r>
+      <w:proofErr w:type="gramEnd"/>
+      <w:r>
+        <w:t>)</w:t>
+      </w:r>
+    </w:p>
+    <w:p>
+      <w:pPr>
+        <w:ind w:left="360"/>
+        <w:jc w:val="both"/>
+      </w:pPr>
+      <w:r>
+        <w:tab/>
+      </w:r>
+      <w:r>
+        <w:tab/>
+        <w:t>end</w:t>
+      </w:r>
+    </w:p>
+    <w:p>
+      <w:pPr>
+        <w:ind w:left="360"/>
+        <w:jc w:val="both"/>
+      </w:pPr>
+      <w:r>
+        <w:tab/>
+        <w:t>end</w:t>
+      </w:r>
+    </w:p>
+    <w:p>
+      <w:pPr>
+        <w:ind w:left="360"/>
+        <w:jc w:val="both"/>
+      </w:pPr>
+      <w:r>
+        <w:t>end</w:t>
+      </w:r>
+    </w:p>
+    <w:p>
+      <w:pPr>
+        <w:ind w:left="360"/>
+        <w:jc w:val="both"/>
+      </w:pPr>
+    </w:p>
+    <w:p>
+      <w:pPr>
+        <w:ind w:left="360"/>
+        <w:jc w:val="both"/>
+      </w:pPr>
+      <w:r>
+        <w:lastRenderedPageBreak/>
+        <w:t xml:space="preserve">local function </w:t>
+      </w:r>
+      <w:proofErr w:type="spellStart"/>
+      <w:proofErr w:type="gramStart"/>
+      <w:r>
+        <w:t>PlayerAdded</w:t>
+      </w:r>
+      <w:proofErr w:type="spellEnd"/>
+      <w:r>
+        <w:t>(</w:t>
+      </w:r>
+      <w:proofErr w:type="gramEnd"/>
+      <w:r>
+        <w:t>Player)</w:t>
+      </w:r>
+    </w:p>
+    <w:p>
+      <w:pPr>
+        <w:ind w:left="360"/>
+        <w:jc w:val="both"/>
+      </w:pPr>
+      <w:r>
+        <w:tab/>
+      </w:r>
+      <w:proofErr w:type="spellStart"/>
+      <w:r>
+        <w:t>lplyr</w:t>
+      </w:r>
+      <w:proofErr w:type="spellEnd"/>
+      <w:r>
+        <w:t xml:space="preserve"> = Player</w:t>
+      </w:r>
+    </w:p>
+    <w:p>
+      <w:pPr>
+        <w:ind w:left="360"/>
+        <w:jc w:val="both"/>
+      </w:pPr>
+      <w:r>
+        <w:t>end</w:t>
+      </w:r>
+    </w:p>
+    <w:p>
+      <w:pPr>
+        <w:ind w:left="360"/>
+        <w:jc w:val="both"/>
+      </w:pPr>
+    </w:p>
+    <w:p>
+      <w:pPr>
+        <w:ind w:left="360"/>
+        <w:jc w:val="both"/>
+      </w:pPr>
+      <w:proofErr w:type="spellStart"/>
+      <w:proofErr w:type="gramStart"/>
+      <w:r>
+        <w:t>chkptPart.Touched:Connect</w:t>
+      </w:r>
+      <w:proofErr w:type="spellEnd"/>
+      <w:proofErr w:type="gramEnd"/>
+      <w:r>
+        <w:t>(</w:t>
+      </w:r>
+      <w:proofErr w:type="spellStart"/>
+      <w:r>
+        <w:t>ChkPtHit</w:t>
+      </w:r>
+      <w:proofErr w:type="spellEnd"/>
+      <w:r>
+        <w:t>)</w:t>
+      </w:r>
+    </w:p>
+    <w:p>
+      <w:pPr>
+        <w:ind w:left="360"/>
+        <w:jc w:val="both"/>
+      </w:pPr>
+      <w:proofErr w:type="spellStart"/>
+      <w:proofErr w:type="gramStart"/>
+      <w:r>
+        <w:t>Players.PlayerAdded:Connect</w:t>
+      </w:r>
+      <w:proofErr w:type="spellEnd"/>
+      <w:proofErr w:type="gramEnd"/>
+      <w:r>
+        <w:t>(</w:t>
+      </w:r>
+      <w:proofErr w:type="spellStart"/>
+      <w:r>
+        <w:t>PlayerAdded</w:t>
+      </w:r>
+      <w:proofErr w:type="spellEnd"/>
+      <w:r>
+        <w:t>)</w:t>
       </w:r>
     </w:p>
     <w:p>
@@ -451,110 +4938,18 @@
         <w:pStyle w:val="ListParagraph"/>
         <w:numPr>
           <w:ilvl w:val="0"/>
-          <w:numId w:val="18"/>
+          <w:numId w:val="17"/>
         </w:numPr>
         <w:jc w:val="both"/>
       </w:pPr>
       <w:r>
-        <w:t>Play and see.</w:t>
-      </w:r>
-    </w:p>
-    <w:p>
-      <w:pPr>
-        <w:pStyle w:val="ListParagraph"/>
-        <w:numPr>
-          <w:ilvl w:val="0"/>
-          <w:numId w:val="18"/>
-        </w:numPr>
-        <w:jc w:val="both"/>
-      </w:pPr>
-      <w:r>
-        <w:t>Gamer must be able to jump into Car, left shift+E to go to first gear and use ‘wasd’ to drive.</w:t>
-      </w:r>
-    </w:p>
-    <w:p>
-      <w:pPr>
-        <w:jc w:val="both"/>
-      </w:pPr>
-    </w:p>
-    <w:p>
-      <w:pPr>
-        <w:pStyle w:val="Heading1"/>
-      </w:pPr>
-      <w:r>
-        <w:t>Play</w:t>
-      </w:r>
-      <w:r>
-        <w:t>h5</w:t>
-      </w:r>
-    </w:p>
-    <w:p>
-      <w:pPr>
-        <w:pStyle w:val="ListParagraph"/>
-        <w:numPr>
-          <w:ilvl w:val="0"/>
-          <w:numId w:val="19"/>
-        </w:numPr>
-        <w:jc w:val="both"/>
-      </w:pPr>
-      <w:r>
-        <w:t>Play and see.</w:t>
-      </w:r>
-    </w:p>
-    <w:p>
-      <w:pPr>
-        <w:pStyle w:val="ListParagraph"/>
-        <w:numPr>
-          <w:ilvl w:val="0"/>
-          <w:numId w:val="19"/>
-        </w:numPr>
-        <w:jc w:val="both"/>
-      </w:pPr>
-      <w:r>
-        <w:t>Gamer must be able to jump into Car, left shift+E to go to first gear and use ‘wasd’ to drive.</w:t>
-      </w:r>
-    </w:p>
-    <w:p>
-      <w:pPr>
-        <w:jc w:val="both"/>
-      </w:pPr>
-    </w:p>
-    <w:p>
-      <w:pPr>
-        <w:pStyle w:val="Heading1"/>
-      </w:pPr>
-      <w:r>
-        <w:t>Play</w:t>
-      </w:r>
-      <w:r>
-        <w:t>h6</w:t>
-      </w:r>
-    </w:p>
-    <w:p>
-      <w:pPr>
-        <w:pStyle w:val="ListParagraph"/>
-        <w:numPr>
-          <w:ilvl w:val="0"/>
-          <w:numId w:val="20"/>
-        </w:numPr>
-        <w:jc w:val="both"/>
-      </w:pPr>
-      <w:r>
-        <w:t>Play and see.</w:t>
-      </w:r>
-    </w:p>
-    <w:p>
-      <w:pPr>
-        <w:pStyle w:val="ListParagraph"/>
-        <w:numPr>
-          <w:ilvl w:val="0"/>
-          <w:numId w:val="20"/>
-        </w:numPr>
-        <w:jc w:val="both"/>
-      </w:pPr>
-      <w:r>
-        <w:t>Gamer must be able to jump into Car, left shift+E to go to first gear and use ‘wasd’ to drive.</w:t>
-      </w:r>
+        <w:t>Play and see – after completing one round, game’s car wins!</w:t>
+      </w:r>
+    </w:p>
+    <w:p>
+      <w:pPr>
+        <w:jc w:val="both"/>
+      </w:pPr>
     </w:p>
     <w:p>
       <w:pPr>

</xml_diff>